<commit_message>
write jenkins installation chapter
</commit_message>
<xml_diff>
--- a/documentation/2019.02.22_i3_davidi_dueblin_forni_pezzotti_toscanelli_installazione_configurazione_jenkins.docx
+++ b/documentation/2019.02.22_i3_davidi_dueblin_forni_pezzotti_toscanelli_installazione_configurazione_jenkins.docx
@@ -37,6 +37,13 @@
     </w:p>
     <w:sdt>
       <w:sdtPr>
+        <w:rPr>
+          <w:rFonts w:asciiTheme="minorHAnsi" w:eastAsiaTheme="minorHAnsi" w:hAnsiTheme="minorHAnsi" w:cstheme="minorBidi"/>
+          <w:color w:val="auto"/>
+          <w:sz w:val="22"/>
+          <w:szCs w:val="22"/>
+          <w:lang w:eastAsia="en-US"/>
+        </w:rPr>
         <w:id w:val="-2137401201"/>
         <w:docPartObj>
           <w:docPartGallery w:val="Table of Contents"/>
@@ -45,13 +52,8 @@
       </w:sdtPr>
       <w:sdtEndPr>
         <w:rPr>
-          <w:rFonts w:asciiTheme="minorHAnsi" w:eastAsiaTheme="minorHAnsi" w:hAnsiTheme="minorHAnsi" w:cstheme="minorBidi"/>
           <w:b/>
           <w:bCs/>
-          <w:color w:val="auto"/>
-          <w:sz w:val="22"/>
-          <w:szCs w:val="22"/>
-          <w:lang w:eastAsia="en-US"/>
         </w:rPr>
       </w:sdtEndPr>
       <w:sdtContent>
@@ -220,165 +222,163 @@
         </w:rPr>
         <w:t xml:space="preserve"> su </w:t>
       </w:r>
+      <w:r>
+        <w:rPr>
+          <w:lang w:eastAsia="it-IT"/>
+        </w:rPr>
+        <w:t>Linux</w:t>
+      </w:r>
+      <w:r>
+        <w:rPr>
+          <w:lang w:eastAsia="it-IT"/>
+        </w:rPr>
+        <w:t xml:space="preserve"> ubuntu server 18.04</w:t>
+      </w:r>
+      <w:r>
+        <w:rPr>
+          <w:lang w:eastAsia="it-IT"/>
+        </w:rPr>
+        <w:t xml:space="preserve"> sarà</w:t>
+      </w:r>
+      <w:r>
+        <w:rPr>
+          <w:lang w:eastAsia="it-IT"/>
+        </w:rPr>
+        <w:t xml:space="preserve"> </w:t>
+      </w:r>
+      <w:r>
+        <w:rPr>
+          <w:lang w:eastAsia="it-IT"/>
+        </w:rPr>
+        <w:t>necessario</w:t>
+      </w:r>
+      <w:r>
+        <w:rPr>
+          <w:lang w:eastAsia="it-IT"/>
+        </w:rPr>
+        <w:t xml:space="preserve"> </w:t>
+      </w:r>
+      <w:r>
+        <w:rPr>
+          <w:lang w:eastAsia="it-IT"/>
+        </w:rPr>
+        <w:t>seguire la seguente procedura.</w:t>
+      </w:r>
+    </w:p>
+    <w:p>
+      <w:pPr>
+        <w:jc w:val="both"/>
+        <w:rPr>
+          <w:lang w:eastAsia="it-IT"/>
+        </w:rPr>
+      </w:pPr>
+      <w:r>
+        <w:rPr>
+          <w:lang w:eastAsia="it-IT"/>
+        </w:rPr>
+        <w:t xml:space="preserve">Si inizierà aggiungendo la chiave </w:t>
+      </w:r>
+      <w:r>
+        <w:rPr>
+          <w:lang w:eastAsia="it-IT"/>
+        </w:rPr>
+        <w:t>del repository</w:t>
+      </w:r>
+      <w:r>
+        <w:rPr>
+          <w:lang w:eastAsia="it-IT"/>
+        </w:rPr>
+        <w:t xml:space="preserve"> di </w:t>
+      </w:r>
+      <w:r>
+        <w:rPr>
+          <w:lang w:eastAsia="it-IT"/>
+        </w:rPr>
+        <w:t>Jenkins</w:t>
+      </w:r>
+      <w:r>
+        <w:rPr>
+          <w:lang w:eastAsia="it-IT"/>
+        </w:rPr>
+        <w:t xml:space="preserve"> con il seguente comando:</w:t>
+      </w:r>
+    </w:p>
+    <w:p>
+      <w:pPr>
+        <w:jc w:val="both"/>
+        <w:rPr>
+          <w:rFonts w:ascii="Courier New" w:eastAsia="Times New Roman" w:hAnsi="Courier New" w:cs="Courier New"/>
+          <w:sz w:val="18"/>
+          <w:szCs w:val="20"/>
+          <w:lang w:eastAsia="it-CH"/>
+        </w:rPr>
+      </w:pPr>
       <w:proofErr w:type="spellStart"/>
-      <w:proofErr w:type="gramStart"/>
-      <w:r>
-        <w:rPr>
-          <w:lang w:eastAsia="it-IT"/>
-        </w:rPr>
-        <w:t>linux</w:t>
+      <w:r>
+        <w:rPr>
+          <w:rFonts w:ascii="Courier New" w:eastAsia="Times New Roman" w:hAnsi="Courier New" w:cs="Courier New"/>
+          <w:sz w:val="18"/>
+          <w:szCs w:val="20"/>
+          <w:lang w:eastAsia="it-CH"/>
+        </w:rPr>
+        <w:t>wget</w:t>
       </w:r>
       <w:proofErr w:type="spellEnd"/>
       <w:r>
         <w:rPr>
-          <w:lang w:eastAsia="it-IT"/>
-        </w:rPr>
-        <w:t xml:space="preserve">  </w:t>
+          <w:rFonts w:ascii="Courier New" w:eastAsia="Times New Roman" w:hAnsi="Courier New" w:cs="Courier New"/>
+          <w:sz w:val="18"/>
+          <w:szCs w:val="20"/>
+          <w:lang w:eastAsia="it-CH"/>
+        </w:rPr>
+        <w:t xml:space="preserve"> -q -O - https://pkg.jenkins.io/debian/jenkins-ci.org.key | sudo </w:t>
       </w:r>
       <w:proofErr w:type="spellStart"/>
       <w:r>
         <w:rPr>
-          <w:lang w:eastAsia="it-IT"/>
-        </w:rPr>
-        <w:t>ubuntu</w:t>
+          <w:rFonts w:ascii="Courier New" w:eastAsia="Times New Roman" w:hAnsi="Courier New" w:cs="Courier New"/>
+          <w:sz w:val="18"/>
+          <w:szCs w:val="20"/>
+          <w:lang w:eastAsia="it-CH"/>
+        </w:rPr>
+        <w:t>apt</w:t>
       </w:r>
       <w:proofErr w:type="spellEnd"/>
-      <w:proofErr w:type="gramEnd"/>
-      <w:r>
-        <w:rPr>
-          <w:lang w:eastAsia="it-IT"/>
-        </w:rPr>
-        <w:t xml:space="preserve"> server 18.04</w:t>
-      </w:r>
-      <w:r>
-        <w:rPr>
-          <w:lang w:eastAsia="it-IT"/>
-        </w:rPr>
-        <w:t xml:space="preserve"> sarà</w:t>
-      </w:r>
-      <w:r>
-        <w:rPr>
-          <w:lang w:eastAsia="it-IT"/>
+      <w:r>
+        <w:rPr>
+          <w:rFonts w:ascii="Courier New" w:eastAsia="Times New Roman" w:hAnsi="Courier New" w:cs="Courier New"/>
+          <w:sz w:val="18"/>
+          <w:szCs w:val="20"/>
+          <w:lang w:eastAsia="it-CH"/>
+        </w:rPr>
+        <w:t xml:space="preserve">-key </w:t>
+      </w:r>
+      <w:proofErr w:type="spellStart"/>
+      <w:r>
+        <w:rPr>
+          <w:rFonts w:ascii="Courier New" w:eastAsia="Times New Roman" w:hAnsi="Courier New" w:cs="Courier New"/>
+          <w:sz w:val="18"/>
+          <w:szCs w:val="20"/>
+          <w:lang w:eastAsia="it-CH"/>
+        </w:rPr>
+        <w:t>add</w:t>
+      </w:r>
+      <w:proofErr w:type="spellEnd"/>
+      <w:r>
+        <w:rPr>
+          <w:rFonts w:ascii="Courier New" w:eastAsia="Times New Roman" w:hAnsi="Courier New" w:cs="Courier New"/>
+          <w:sz w:val="18"/>
+          <w:szCs w:val="20"/>
+          <w:lang w:eastAsia="it-CH"/>
         </w:rPr>
         <w:t xml:space="preserve"> </w:t>
       </w:r>
       <w:r>
         <w:rPr>
-          <w:lang w:eastAsia="it-IT"/>
-        </w:rPr>
-        <w:t>necessario</w:t>
-      </w:r>
-      <w:r>
-        <w:rPr>
-          <w:lang w:eastAsia="it-IT"/>
-        </w:rPr>
-        <w:t xml:space="preserve"> </w:t>
-      </w:r>
-      <w:r>
-        <w:rPr>
-          <w:lang w:eastAsia="it-IT"/>
-        </w:rPr>
-        <w:t>seguire la seguente procedura.</w:t>
-      </w:r>
-    </w:p>
-    <w:p>
-      <w:pPr>
-        <w:jc w:val="both"/>
-        <w:rPr>
-          <w:lang w:eastAsia="it-IT"/>
-        </w:rPr>
-      </w:pPr>
-      <w:r>
-        <w:rPr>
-          <w:lang w:eastAsia="it-IT"/>
-        </w:rPr>
-        <w:t xml:space="preserve">Si inizierà aggiungendo la chiave </w:t>
-      </w:r>
-      <w:proofErr w:type="gramStart"/>
-      <w:r>
-        <w:rPr>
-          <w:lang w:eastAsia="it-IT"/>
-        </w:rPr>
-        <w:t>della repository</w:t>
-      </w:r>
-      <w:proofErr w:type="gramEnd"/>
-      <w:r>
-        <w:rPr>
-          <w:lang w:eastAsia="it-IT"/>
-        </w:rPr>
-        <w:t xml:space="preserve"> di </w:t>
-      </w:r>
-      <w:proofErr w:type="spellStart"/>
-      <w:r>
-        <w:rPr>
-          <w:lang w:eastAsia="it-IT"/>
-        </w:rPr>
-        <w:t>jenkins</w:t>
-      </w:r>
-      <w:proofErr w:type="spellEnd"/>
-      <w:r>
-        <w:rPr>
-          <w:lang w:eastAsia="it-IT"/>
-        </w:rPr>
-        <w:t xml:space="preserve"> con il seguente comando:</w:t>
-      </w:r>
-    </w:p>
-    <w:p>
-      <w:pPr>
-        <w:jc w:val="both"/>
-        <w:rPr>
           <w:rFonts w:ascii="Courier New" w:eastAsia="Times New Roman" w:hAnsi="Courier New" w:cs="Courier New"/>
           <w:sz w:val="18"/>
           <w:szCs w:val="20"/>
-          <w:lang w:val="en-GB" w:eastAsia="it-CH"/>
-        </w:rPr>
-      </w:pPr>
-      <w:proofErr w:type="spellStart"/>
-      <w:r>
-        <w:rPr>
-          <w:rFonts w:ascii="Courier New" w:eastAsia="Times New Roman" w:hAnsi="Courier New" w:cs="Courier New"/>
-          <w:sz w:val="18"/>
-          <w:szCs w:val="20"/>
-          <w:lang w:val="en-GB" w:eastAsia="it-CH"/>
-        </w:rPr>
-        <w:t>wget</w:t>
-      </w:r>
-      <w:proofErr w:type="spellEnd"/>
-      <w:r>
-        <w:rPr>
-          <w:rFonts w:ascii="Courier New" w:eastAsia="Times New Roman" w:hAnsi="Courier New" w:cs="Courier New"/>
-          <w:sz w:val="18"/>
-          <w:szCs w:val="20"/>
-          <w:lang w:val="en-GB" w:eastAsia="it-CH"/>
-        </w:rPr>
-        <w:t xml:space="preserve"> -q -O - https://pkg.jenkins.io/debian/jenkins-ci.org.key | </w:t>
-      </w:r>
-      <w:proofErr w:type="spellStart"/>
-      <w:r>
-        <w:rPr>
-          <w:rFonts w:ascii="Courier New" w:eastAsia="Times New Roman" w:hAnsi="Courier New" w:cs="Courier New"/>
-          <w:sz w:val="18"/>
-          <w:szCs w:val="20"/>
-          <w:lang w:val="en-GB" w:eastAsia="it-CH"/>
-        </w:rPr>
-        <w:t>sudo</w:t>
-      </w:r>
-      <w:proofErr w:type="spellEnd"/>
-      <w:r>
-        <w:rPr>
-          <w:rFonts w:ascii="Courier New" w:eastAsia="Times New Roman" w:hAnsi="Courier New" w:cs="Courier New"/>
-          <w:sz w:val="18"/>
-          <w:szCs w:val="20"/>
-          <w:lang w:val="en-GB" w:eastAsia="it-CH"/>
-        </w:rPr>
-        <w:t xml:space="preserve"> apt-key add </w:t>
-      </w:r>
-      <w:r>
-        <w:rPr>
-          <w:rFonts w:ascii="Courier New" w:eastAsia="Times New Roman" w:hAnsi="Courier New" w:cs="Courier New"/>
-          <w:sz w:val="18"/>
-          <w:szCs w:val="20"/>
-          <w:lang w:val="en-GB" w:eastAsia="it-CH"/>
+          <w:lang w:eastAsia="it-CH"/>
         </w:rPr>
         <w:t>–</w:t>
       </w:r>
@@ -408,7 +408,7 @@
         <w:rPr>
           <w:rFonts w:eastAsia="Times New Roman" w:cstheme="minorHAnsi"/>
           <w:szCs w:val="20"/>
-          <w:lang w:val="en-GB" w:eastAsia="it-CH"/>
+          <w:lang w:eastAsia="it-CH"/>
         </w:rPr>
       </w:pPr>
     </w:p>
@@ -446,97 +446,26 @@
           <w:szCs w:val="20"/>
           <w:lang w:eastAsia="it-CH"/>
         </w:rPr>
-        <w:t>Dopodich</w:t>
-      </w:r>
+        <w:t xml:space="preserve">Dopodiché si aggiungerà </w:t>
+      </w:r>
+      <w:bookmarkStart w:id="1" w:name="_GoBack"/>
+      <w:bookmarkEnd w:id="1"/>
       <w:r>
         <w:rPr>
           <w:rFonts w:eastAsia="Times New Roman" w:cstheme="minorHAnsi"/>
           <w:szCs w:val="20"/>
           <w:lang w:eastAsia="it-CH"/>
         </w:rPr>
-        <w:t xml:space="preserve">é si aggiungerà </w:t>
-      </w:r>
-      <w:proofErr w:type="gramStart"/>
+        <w:t>il repository</w:t>
+      </w:r>
       <w:r>
         <w:rPr>
           <w:rFonts w:eastAsia="Times New Roman" w:cstheme="minorHAnsi"/>
           <w:szCs w:val="20"/>
           <w:lang w:eastAsia="it-CH"/>
         </w:rPr>
-        <w:t>la repository</w:t>
-      </w:r>
-      <w:proofErr w:type="gramEnd"/>
-      <w:r>
-        <w:rPr>
-          <w:rFonts w:eastAsia="Times New Roman" w:cstheme="minorHAnsi"/>
-          <w:szCs w:val="20"/>
-          <w:lang w:eastAsia="it-CH"/>
-        </w:rPr>
         <w:t xml:space="preserve"> alle liste dei sorgenti del server con questo comando:</w:t>
       </w:r>
-    </w:p>
-    <w:p>
-      <w:pPr>
-        <w:pStyle w:val="PreformattatoHTML"/>
-        <w:rPr>
-          <w:sz w:val="18"/>
-          <w:lang w:val="en-GB"/>
-        </w:rPr>
-      </w:pPr>
-      <w:r>
-        <w:rPr>
-          <w:rStyle w:val="CodiceHTML"/>
-          <w:sz w:val="18"/>
-          <w:lang w:val="en-GB"/>
-        </w:rPr>
-        <w:t xml:space="preserve">echo deb https://pkg.jenkins.io/debian-stable binary/ | </w:t>
-      </w:r>
-      <w:proofErr w:type="spellStart"/>
-      <w:r>
-        <w:rPr>
-          <w:rStyle w:val="CodiceHTML"/>
-          <w:sz w:val="18"/>
-          <w:lang w:val="en-GB"/>
-        </w:rPr>
-        <w:t>sudo</w:t>
-      </w:r>
-      <w:proofErr w:type="spellEnd"/>
-      <w:r>
-        <w:rPr>
-          <w:rStyle w:val="CodiceHTML"/>
-          <w:sz w:val="18"/>
-          <w:lang w:val="en-GB"/>
-        </w:rPr>
-        <w:t xml:space="preserve"> tee /etc/apt/</w:t>
-      </w:r>
-      <w:proofErr w:type="spellStart"/>
-      <w:r>
-        <w:rPr>
-          <w:rStyle w:val="CodiceHTML"/>
-          <w:sz w:val="18"/>
-          <w:lang w:val="en-GB"/>
-        </w:rPr>
-        <w:t>sources.list.d</w:t>
-      </w:r>
-      <w:proofErr w:type="spellEnd"/>
-      <w:r>
-        <w:rPr>
-          <w:rStyle w:val="CodiceHTML"/>
-          <w:sz w:val="18"/>
-          <w:lang w:val="en-GB"/>
-        </w:rPr>
-        <w:t>/</w:t>
-      </w:r>
-      <w:proofErr w:type="spellStart"/>
-      <w:r>
-        <w:rPr>
-          <w:rStyle w:val="CodiceHTML"/>
-          <w:sz w:val="18"/>
-          <w:lang w:val="en-GB"/>
-        </w:rPr>
-        <w:t>jenkins.list</w:t>
-      </w:r>
-      <w:proofErr w:type="spellEnd"/>
     </w:p>
     <w:p>
       <w:pPr>
@@ -563,44 +492,344 @@
         <w:rPr>
           <w:rFonts w:eastAsia="Times New Roman" w:cstheme="minorHAnsi"/>
           <w:szCs w:val="20"/>
-          <w:lang w:val="en-GB" w:eastAsia="it-CH"/>
-        </w:rPr>
-      </w:pPr>
-    </w:p>
-    <w:p>
-      <w:pPr>
-        <w:rPr>
-          <w:lang w:eastAsia="it-IT"/>
-        </w:rPr>
-      </w:pPr>
-      <w:r>
-        <w:rPr>
-          <w:lang w:val="en-GB" w:eastAsia="it-IT"/>
-        </w:rPr>
-        <w:t xml:space="preserve">Poi </w:t>
-      </w:r>
+          <w:lang w:eastAsia="it-CH"/>
+        </w:rPr>
+      </w:pPr>
+    </w:p>
+    <w:p>
+      <w:pPr>
+        <w:pStyle w:val="PreformattatoHTML"/>
+        <w:rPr>
+          <w:sz w:val="18"/>
+        </w:rPr>
+      </w:pPr>
       <w:proofErr w:type="spellStart"/>
       <w:r>
         <w:rPr>
-          <w:lang w:val="en-GB" w:eastAsia="it-IT"/>
-        </w:rPr>
-        <w:t>bis</w:t>
-      </w:r>
-      <w:bookmarkStart w:id="1" w:name="_GoBack"/>
-      <w:bookmarkEnd w:id="1"/>
-      <w:r>
-        <w:rPr>
-          <w:lang w:val="en-GB" w:eastAsia="it-IT"/>
-        </w:rPr>
-        <w:t>ognerà</w:t>
+          <w:rStyle w:val="CodiceHTML"/>
+          <w:sz w:val="18"/>
+        </w:rPr>
+        <w:t>echo</w:t>
       </w:r>
       <w:proofErr w:type="spellEnd"/>
       <w:r>
         <w:rPr>
-          <w:lang w:val="en-GB" w:eastAsia="it-IT"/>
+          <w:rStyle w:val="CodiceHTML"/>
+          <w:sz w:val="18"/>
         </w:rPr>
         <w:t xml:space="preserve"> </w:t>
       </w:r>
+      <w:proofErr w:type="spellStart"/>
+      <w:r>
+        <w:rPr>
+          <w:rStyle w:val="CodiceHTML"/>
+          <w:sz w:val="18"/>
+        </w:rPr>
+        <w:t>deb</w:t>
+      </w:r>
+      <w:proofErr w:type="spellEnd"/>
+      <w:r>
+        <w:rPr>
+          <w:rStyle w:val="CodiceHTML"/>
+          <w:sz w:val="18"/>
+        </w:rPr>
+        <w:t xml:space="preserve"> https://pkg.jenkins.io/debian-stable </w:t>
+      </w:r>
+      <w:proofErr w:type="spellStart"/>
+      <w:r>
+        <w:rPr>
+          <w:rStyle w:val="CodiceHTML"/>
+          <w:sz w:val="18"/>
+        </w:rPr>
+        <w:t>binary</w:t>
+      </w:r>
+      <w:proofErr w:type="spellEnd"/>
+      <w:r>
+        <w:rPr>
+          <w:rStyle w:val="CodiceHTML"/>
+          <w:sz w:val="18"/>
+        </w:rPr>
+        <w:t>/ | sudo tee /</w:t>
+      </w:r>
+      <w:proofErr w:type="spellStart"/>
+      <w:r>
+        <w:rPr>
+          <w:rStyle w:val="CodiceHTML"/>
+          <w:sz w:val="18"/>
+        </w:rPr>
+        <w:t>etc</w:t>
+      </w:r>
+      <w:proofErr w:type="spellEnd"/>
+      <w:r>
+        <w:rPr>
+          <w:rStyle w:val="CodiceHTML"/>
+          <w:sz w:val="18"/>
+        </w:rPr>
+        <w:t>/</w:t>
+      </w:r>
+      <w:proofErr w:type="spellStart"/>
+      <w:r>
+        <w:rPr>
+          <w:rStyle w:val="CodiceHTML"/>
+          <w:sz w:val="18"/>
+        </w:rPr>
+        <w:t>apt</w:t>
+      </w:r>
+      <w:proofErr w:type="spellEnd"/>
+      <w:r>
+        <w:rPr>
+          <w:rStyle w:val="CodiceHTML"/>
+          <w:sz w:val="18"/>
+        </w:rPr>
+        <w:t>/</w:t>
+      </w:r>
+      <w:proofErr w:type="spellStart"/>
+      <w:r>
+        <w:rPr>
+          <w:rStyle w:val="CodiceHTML"/>
+          <w:sz w:val="18"/>
+        </w:rPr>
+        <w:t>sources.list.d</w:t>
+      </w:r>
+      <w:proofErr w:type="spellEnd"/>
+      <w:r>
+        <w:rPr>
+          <w:rStyle w:val="CodiceHTML"/>
+          <w:sz w:val="18"/>
+        </w:rPr>
+        <w:t>/</w:t>
+      </w:r>
+      <w:proofErr w:type="spellStart"/>
+      <w:r>
+        <w:rPr>
+          <w:rStyle w:val="CodiceHTML"/>
+          <w:sz w:val="18"/>
+        </w:rPr>
+        <w:t>jenkins.list</w:t>
+      </w:r>
+      <w:proofErr w:type="spellEnd"/>
+    </w:p>
+    <w:p>
+      <w:pPr>
+        <w:tabs>
+          <w:tab w:val="left" w:pos="916"/>
+          <w:tab w:val="left" w:pos="1832"/>
+          <w:tab w:val="left" w:pos="2748"/>
+          <w:tab w:val="left" w:pos="3664"/>
+          <w:tab w:val="left" w:pos="4580"/>
+          <w:tab w:val="left" w:pos="5496"/>
+          <w:tab w:val="left" w:pos="6412"/>
+          <w:tab w:val="left" w:pos="7328"/>
+          <w:tab w:val="left" w:pos="8244"/>
+          <w:tab w:val="left" w:pos="9160"/>
+          <w:tab w:val="left" w:pos="10076"/>
+          <w:tab w:val="left" w:pos="10992"/>
+          <w:tab w:val="left" w:pos="11908"/>
+          <w:tab w:val="left" w:pos="12824"/>
+          <w:tab w:val="left" w:pos="13740"/>
+          <w:tab w:val="left" w:pos="14656"/>
+        </w:tabs>
+        <w:spacing w:after="0" w:line="240" w:lineRule="auto"/>
+        <w:jc w:val="both"/>
+        <w:rPr>
+          <w:rFonts w:eastAsia="Times New Roman" w:cstheme="minorHAnsi"/>
+          <w:szCs w:val="20"/>
+          <w:lang w:eastAsia="it-CH"/>
+        </w:rPr>
+      </w:pPr>
+    </w:p>
+    <w:p>
+      <w:pPr>
+        <w:rPr>
+          <w:lang w:eastAsia="it-IT"/>
+        </w:rPr>
+      </w:pPr>
+      <w:r>
+        <w:rPr>
+          <w:lang w:eastAsia="it-IT"/>
+        </w:rPr>
+        <w:t xml:space="preserve">Poi bisognerà </w:t>
+      </w:r>
+      <w:r>
+        <w:rPr>
+          <w:lang w:eastAsia="it-IT"/>
+        </w:rPr>
+        <w:t>aggiornare il server così che utilizzi la nuova cartella:</w:t>
+      </w:r>
+    </w:p>
+    <w:p>
+      <w:pPr>
+        <w:tabs>
+          <w:tab w:val="left" w:pos="916"/>
+          <w:tab w:val="left" w:pos="1832"/>
+          <w:tab w:val="left" w:pos="2748"/>
+          <w:tab w:val="left" w:pos="3664"/>
+          <w:tab w:val="left" w:pos="4580"/>
+          <w:tab w:val="left" w:pos="5496"/>
+          <w:tab w:val="left" w:pos="6412"/>
+          <w:tab w:val="left" w:pos="7328"/>
+          <w:tab w:val="left" w:pos="8244"/>
+          <w:tab w:val="left" w:pos="9160"/>
+          <w:tab w:val="left" w:pos="10076"/>
+          <w:tab w:val="left" w:pos="10992"/>
+          <w:tab w:val="left" w:pos="11908"/>
+          <w:tab w:val="left" w:pos="12824"/>
+          <w:tab w:val="left" w:pos="13740"/>
+          <w:tab w:val="left" w:pos="14656"/>
+        </w:tabs>
+        <w:spacing w:after="0" w:line="240" w:lineRule="auto"/>
+        <w:rPr>
+          <w:rFonts w:ascii="Courier New" w:eastAsia="Times New Roman" w:hAnsi="Courier New" w:cs="Courier New"/>
+          <w:sz w:val="18"/>
+          <w:szCs w:val="20"/>
+          <w:lang w:eastAsia="it-CH"/>
+        </w:rPr>
+      </w:pPr>
+      <w:r>
+        <w:rPr>
+          <w:rFonts w:ascii="Courier New" w:eastAsia="Times New Roman" w:hAnsi="Courier New" w:cs="Courier New"/>
+          <w:sz w:val="18"/>
+          <w:szCs w:val="20"/>
+          <w:lang w:eastAsia="it-CH"/>
+        </w:rPr>
+        <w:t xml:space="preserve">sudo </w:t>
+      </w:r>
+      <w:proofErr w:type="spellStart"/>
+      <w:r>
+        <w:rPr>
+          <w:rFonts w:ascii="Courier New" w:eastAsia="Times New Roman" w:hAnsi="Courier New" w:cs="Courier New"/>
+          <w:sz w:val="18"/>
+          <w:szCs w:val="20"/>
+          <w:lang w:eastAsia="it-CH"/>
+        </w:rPr>
+        <w:t>apt-get</w:t>
+      </w:r>
+      <w:proofErr w:type="spellEnd"/>
+      <w:r>
+        <w:rPr>
+          <w:rFonts w:ascii="Courier New" w:eastAsia="Times New Roman" w:hAnsi="Courier New" w:cs="Courier New"/>
+          <w:sz w:val="18"/>
+          <w:szCs w:val="20"/>
+          <w:lang w:eastAsia="it-CH"/>
+        </w:rPr>
+        <w:t xml:space="preserve"> update</w:t>
+      </w:r>
+    </w:p>
+    <w:p>
+      <w:pPr>
+        <w:rPr>
+          <w:lang w:eastAsia="it-IT"/>
+        </w:rPr>
+      </w:pPr>
+    </w:p>
+    <w:p>
+      <w:pPr>
+        <w:rPr>
+          <w:lang w:eastAsia="it-IT"/>
+        </w:rPr>
+      </w:pPr>
+      <w:r>
+        <w:rPr>
+          <w:lang w:eastAsia="it-IT"/>
+        </w:rPr>
+        <w:t>Infine potremo installare Jenkins digitando semplicemente il seguente comando:</w:t>
+      </w:r>
+    </w:p>
+    <w:p>
+      <w:pPr>
+        <w:tabs>
+          <w:tab w:val="left" w:pos="916"/>
+          <w:tab w:val="left" w:pos="1832"/>
+          <w:tab w:val="left" w:pos="2748"/>
+          <w:tab w:val="left" w:pos="3664"/>
+          <w:tab w:val="left" w:pos="4580"/>
+          <w:tab w:val="left" w:pos="5496"/>
+          <w:tab w:val="left" w:pos="6412"/>
+          <w:tab w:val="left" w:pos="7328"/>
+          <w:tab w:val="left" w:pos="8244"/>
+          <w:tab w:val="left" w:pos="9160"/>
+          <w:tab w:val="left" w:pos="10076"/>
+          <w:tab w:val="left" w:pos="10992"/>
+          <w:tab w:val="left" w:pos="11908"/>
+          <w:tab w:val="left" w:pos="12824"/>
+          <w:tab w:val="left" w:pos="13740"/>
+          <w:tab w:val="left" w:pos="14656"/>
+        </w:tabs>
+        <w:spacing w:after="0" w:line="240" w:lineRule="auto"/>
+        <w:rPr>
+          <w:rFonts w:ascii="Courier New" w:eastAsia="Times New Roman" w:hAnsi="Courier New" w:cs="Courier New"/>
+          <w:sz w:val="18"/>
+          <w:szCs w:val="20"/>
+          <w:lang w:eastAsia="it-CH"/>
+        </w:rPr>
+      </w:pPr>
+      <w:r>
+        <w:rPr>
+          <w:rFonts w:ascii="Courier New" w:eastAsia="Times New Roman" w:hAnsi="Courier New" w:cs="Courier New"/>
+          <w:sz w:val="18"/>
+          <w:szCs w:val="20"/>
+          <w:lang w:eastAsia="it-CH"/>
+        </w:rPr>
+        <w:t xml:space="preserve">sudo </w:t>
+      </w:r>
+      <w:proofErr w:type="spellStart"/>
+      <w:r>
+        <w:rPr>
+          <w:rFonts w:ascii="Courier New" w:eastAsia="Times New Roman" w:hAnsi="Courier New" w:cs="Courier New"/>
+          <w:sz w:val="18"/>
+          <w:szCs w:val="20"/>
+          <w:lang w:eastAsia="it-CH"/>
+        </w:rPr>
+        <w:t>apt-get</w:t>
+      </w:r>
+      <w:proofErr w:type="spellEnd"/>
+      <w:r>
+        <w:rPr>
+          <w:rFonts w:ascii="Courier New" w:eastAsia="Times New Roman" w:hAnsi="Courier New" w:cs="Courier New"/>
+          <w:sz w:val="18"/>
+          <w:szCs w:val="20"/>
+          <w:lang w:eastAsia="it-CH"/>
+        </w:rPr>
+        <w:t xml:space="preserve"> </w:t>
+      </w:r>
+      <w:proofErr w:type="spellStart"/>
+      <w:r>
+        <w:rPr>
+          <w:rFonts w:ascii="Courier New" w:eastAsia="Times New Roman" w:hAnsi="Courier New" w:cs="Courier New"/>
+          <w:sz w:val="18"/>
+          <w:szCs w:val="20"/>
+          <w:lang w:eastAsia="it-CH"/>
+        </w:rPr>
+        <w:t>install</w:t>
+      </w:r>
+      <w:proofErr w:type="spellEnd"/>
+      <w:r>
+        <w:rPr>
+          <w:rFonts w:ascii="Courier New" w:eastAsia="Times New Roman" w:hAnsi="Courier New" w:cs="Courier New"/>
+          <w:sz w:val="18"/>
+          <w:szCs w:val="20"/>
+          <w:lang w:eastAsia="it-CH"/>
+        </w:rPr>
+        <w:t xml:space="preserve"> </w:t>
+      </w:r>
+      <w:proofErr w:type="spellStart"/>
+      <w:r>
+        <w:rPr>
+          <w:rFonts w:ascii="Courier New" w:eastAsia="Times New Roman" w:hAnsi="Courier New" w:cs="Courier New"/>
+          <w:sz w:val="18"/>
+          <w:szCs w:val="20"/>
+          <w:lang w:eastAsia="it-CH"/>
+        </w:rPr>
+        <w:t>jenkins</w:t>
+      </w:r>
+      <w:proofErr w:type="spellEnd"/>
+    </w:p>
+    <w:p>
+      <w:pPr>
+        <w:rPr>
+          <w:lang w:eastAsia="it-IT"/>
+        </w:rPr>
+      </w:pPr>
     </w:p>
     <w:sectPr>
       <w:headerReference w:type="default" r:id="rId7"/>
@@ -1642,7 +1871,7 @@
 </file>
 
 <file path=customXml/itemProps1.xml><?xml version="1.0" encoding="utf-8"?>
-<ds:datastoreItem xmlns:ds="http://schemas.openxmlformats.org/officeDocument/2006/customXml" ds:itemID="{04CB4735-ED80-4533-9B4E-923FC6EFE781}">
+<ds:datastoreItem xmlns:ds="http://schemas.openxmlformats.org/officeDocument/2006/customXml" ds:itemID="{9E4FF74C-9D16-49C1-BF99-8B9E9386D530}">
   <ds:schemaRefs>
     <ds:schemaRef ds:uri="http://schemas.openxmlformats.org/officeDocument/2006/bibliography"/>
   </ds:schemaRefs>

</xml_diff>

<commit_message>
update Jenkins installation and config. doc
</commit_message>
<xml_diff>
--- a/documentation/2019.02.22_i3_davidi_dueblin_forni_pezzotti_toscanelli_installazione_configurazione_jenkins.docx
+++ b/documentation/2019.02.22_i3_davidi_dueblin_forni_pezzotti_toscanelli_installazione_configurazione_jenkins.docx
@@ -1,13 +1,13 @@
 
 <file path=word/document.xml><?xml version="1.0" encoding="utf-8"?>
-<w:document xmlns:wpc="http://schemas.microsoft.com/office/word/2010/wordprocessingCanvas" xmlns:cx="http://schemas.microsoft.com/office/drawing/2014/chartex" xmlns:cx1="http://schemas.microsoft.com/office/drawing/2015/9/8/chartex" xmlns:cx2="http://schemas.microsoft.com/office/drawing/2015/10/21/chartex" xmlns:cx3="http://schemas.microsoft.com/office/drawing/2016/5/9/chartex" xmlns:cx4="http://schemas.microsoft.com/office/drawing/2016/5/10/chartex" xmlns:cx5="http://schemas.microsoft.com/office/drawing/2016/5/11/chartex" xmlns:cx6="http://schemas.microsoft.com/office/drawing/2016/5/12/chartex" xmlns:cx7="http://schemas.microsoft.com/office/drawing/2016/5/13/chartex" xmlns:cx8="http://schemas.microsoft.com/office/drawing/2016/5/14/chartex" xmlns:mc="http://schemas.openxmlformats.org/markup-compatibility/2006" xmlns:aink="http://schemas.microsoft.com/office/drawing/2016/ink" xmlns:am3d="http://schemas.microsoft.com/office/drawing/2017/model3d" xmlns:o="urn:schemas-microsoft-com:office:office" xmlns:r="http://schemas.openxmlformats.org/officeDocument/2006/relationships" xmlns:m="http://schemas.openxmlformats.org/officeDocument/2006/math" xmlns:v="urn:schemas-microsoft-com:vml" xmlns:wp14="http://schemas.microsoft.com/office/word/2010/wordprocessingDrawing" xmlns:wp="http://schemas.openxmlformats.org/drawingml/2006/wordprocessingDrawing" xmlns:w10="urn:schemas-microsoft-com:office:word" xmlns:w="http://schemas.openxmlformats.org/wordprocessingml/2006/main" xmlns:w14="http://schemas.microsoft.com/office/word/2010/wordml" xmlns:w15="http://schemas.microsoft.com/office/word/2012/wordml" xmlns:w16cid="http://schemas.microsoft.com/office/word/2016/wordml/cid" xmlns:w16se="http://schemas.microsoft.com/office/word/2015/wordml/symex" xmlns:wpg="http://schemas.microsoft.com/office/word/2010/wordprocessingGroup" xmlns:wpi="http://schemas.microsoft.com/office/word/2010/wordprocessingInk" xmlns:wne="http://schemas.microsoft.com/office/word/2006/wordml" xmlns:wps="http://schemas.microsoft.com/office/word/2010/wordprocessingShape" mc:Ignorable="w14 w15 w16se w16cid wp14">
+<w:document xmlns:wpc="http://schemas.microsoft.com/office/word/2010/wordprocessingCanvas" xmlns:cx="http://schemas.microsoft.com/office/drawing/2014/chartex" xmlns:cx1="http://schemas.microsoft.com/office/drawing/2015/9/8/chartex" xmlns:mc="http://schemas.openxmlformats.org/markup-compatibility/2006" xmlns:o="urn:schemas-microsoft-com:office:office" xmlns:r="http://schemas.openxmlformats.org/officeDocument/2006/relationships" xmlns:m="http://schemas.openxmlformats.org/officeDocument/2006/math" xmlns:v="urn:schemas-microsoft-com:vml" xmlns:wp14="http://schemas.microsoft.com/office/word/2010/wordprocessingDrawing" xmlns:wp="http://schemas.openxmlformats.org/drawingml/2006/wordprocessingDrawing" xmlns:w10="urn:schemas-microsoft-com:office:word" xmlns:w="http://schemas.openxmlformats.org/wordprocessingml/2006/main" xmlns:w14="http://schemas.microsoft.com/office/word/2010/wordml" xmlns:w15="http://schemas.microsoft.com/office/word/2012/wordml" xmlns:w16se="http://schemas.microsoft.com/office/word/2015/wordml/symex" xmlns:wpg="http://schemas.microsoft.com/office/word/2010/wordprocessingGroup" xmlns:wpi="http://schemas.microsoft.com/office/word/2010/wordprocessingInk" xmlns:wne="http://schemas.microsoft.com/office/word/2006/wordml" xmlns:wps="http://schemas.microsoft.com/office/word/2010/wordprocessingShape" mc:Ignorable="w14 w15 w16se wp14">
   <w:body>
     <w:p>
       <w:pPr>
         <w:spacing w:before="7000" w:after="0" w:line="240" w:lineRule="auto"/>
         <w:jc w:val="center"/>
         <w:rPr>
-          <w:rFonts w:ascii="Arial" w:eastAsia="Times New Roman" w:hAnsi="Arial" w:cs="Times New Roman"/>
+          <w:rFonts w:eastAsia="Times New Roman" w:cs="Times New Roman"/>
           <w:b/>
           <w:sz w:val="40"/>
           <w:szCs w:val="20"/>
@@ -16,7 +16,7 @@
       </w:pPr>
       <w:r>
         <w:rPr>
-          <w:rFonts w:ascii="Arial" w:eastAsia="Times New Roman" w:hAnsi="Arial" w:cs="Times New Roman"/>
+          <w:rFonts w:eastAsia="Times New Roman" w:cs="Times New Roman"/>
           <w:b/>
           <w:sz w:val="40"/>
           <w:szCs w:val="20"/>
@@ -26,7 +26,7 @@
       </w:r>
       <w:r>
         <w:rPr>
-          <w:rFonts w:ascii="Arial" w:eastAsia="Times New Roman" w:hAnsi="Arial" w:cs="Times New Roman"/>
+          <w:rFonts w:eastAsia="Times New Roman" w:cs="Times New Roman"/>
           <w:b/>
           <w:sz w:val="40"/>
           <w:szCs w:val="20"/>
@@ -52,8 +52,10 @@
       </w:sdtPr>
       <w:sdtEndPr>
         <w:rPr>
+          <w:rFonts w:ascii="Arial" w:hAnsi="Arial"/>
           <w:b/>
           <w:bCs/>
+          <w:sz w:val="20"/>
         </w:rPr>
       </w:sdtEndPr>
       <w:sdtContent>
@@ -450,7 +452,7 @@
     <w:p>
       <w:pPr>
         <w:rPr>
-          <w:rFonts w:ascii="Arial" w:eastAsia="Times New Roman" w:hAnsi="Arial" w:cs="Times New Roman"/>
+          <w:rFonts w:eastAsia="Times New Roman" w:cs="Times New Roman"/>
           <w:b/>
           <w:sz w:val="40"/>
           <w:szCs w:val="20"/>
@@ -459,7 +461,7 @@
       </w:pPr>
       <w:r>
         <w:rPr>
-          <w:rFonts w:ascii="Arial" w:eastAsia="Times New Roman" w:hAnsi="Arial" w:cs="Times New Roman"/>
+          <w:rFonts w:eastAsia="Times New Roman" w:cs="Times New Roman"/>
           <w:b/>
           <w:sz w:val="40"/>
           <w:szCs w:val="20"/>
@@ -467,8 +469,6 @@
         </w:rPr>
         <w:br w:type="page"/>
       </w:r>
-      <w:bookmarkStart w:id="0" w:name="_GoBack"/>
-      <w:bookmarkEnd w:id="0"/>
     </w:p>
     <w:p>
       <w:pPr>
@@ -477,7 +477,7 @@
           <w:lang w:val="it-CH"/>
         </w:rPr>
       </w:pPr>
-      <w:bookmarkStart w:id="1" w:name="_Toc2341714"/>
+      <w:bookmarkStart w:id="0" w:name="_Toc2341714"/>
       <w:r>
         <w:rPr>
           <w:lang w:val="it-CH"/>
@@ -485,12 +485,11 @@
         <w:lastRenderedPageBreak/>
         <w:t>Installazione Jenkins</w:t>
       </w:r>
-      <w:bookmarkEnd w:id="1"/>
+      <w:bookmarkEnd w:id="0"/>
     </w:p>
     <w:p>
       <w:pPr>
         <w:spacing w:after="80" w:line="240" w:lineRule="auto"/>
-        <w:jc w:val="both"/>
         <w:rPr>
           <w:lang w:eastAsia="it-IT"/>
         </w:rPr>
@@ -553,7 +552,6 @@
     <w:p>
       <w:pPr>
         <w:spacing w:after="80" w:line="240" w:lineRule="auto"/>
-        <w:jc w:val="both"/>
         <w:rPr>
           <w:lang w:eastAsia="it-IT"/>
         </w:rPr>
@@ -592,21 +590,22 @@
     <w:p>
       <w:pPr>
         <w:spacing w:after="80" w:line="240" w:lineRule="auto"/>
-        <w:jc w:val="both"/>
         <w:rPr>
           <w:rFonts w:ascii="Courier New" w:eastAsia="Times New Roman" w:hAnsi="Courier New" w:cs="Courier New"/>
+          <w:color w:val="2F5496" w:themeColor="accent1" w:themeShade="BF"/>
           <w:sz w:val="18"/>
           <w:szCs w:val="20"/>
-          <w:lang w:eastAsia="it-CH"/>
+          <w:lang w:val="en-GB" w:eastAsia="it-CH"/>
         </w:rPr>
       </w:pPr>
       <w:proofErr w:type="spellStart"/>
       <w:r>
         <w:rPr>
           <w:rFonts w:ascii="Courier New" w:eastAsia="Times New Roman" w:hAnsi="Courier New" w:cs="Courier New"/>
+          <w:color w:val="2F5496" w:themeColor="accent1" w:themeShade="BF"/>
           <w:sz w:val="18"/>
           <w:szCs w:val="20"/>
-          <w:lang w:eastAsia="it-CH"/>
+          <w:lang w:val="en-GB" w:eastAsia="it-CH"/>
         </w:rPr>
         <w:t>wget</w:t>
       </w:r>
@@ -614,58 +613,42 @@
       <w:r>
         <w:rPr>
           <w:rFonts w:ascii="Courier New" w:eastAsia="Times New Roman" w:hAnsi="Courier New" w:cs="Courier New"/>
+          <w:color w:val="2F5496" w:themeColor="accent1" w:themeShade="BF"/>
           <w:sz w:val="18"/>
           <w:szCs w:val="20"/>
-          <w:lang w:eastAsia="it-CH"/>
-        </w:rPr>
-        <w:t xml:space="preserve"> -q -O - https://pkg.jenkins.io/debian/jenkins-ci.org.key | sudo </w:t>
+          <w:lang w:val="en-GB" w:eastAsia="it-CH"/>
+        </w:rPr>
+        <w:t xml:space="preserve"> -q -O - https://pkg.jenkins.io/debian/jenkins-ci.org.key | </w:t>
       </w:r>
       <w:proofErr w:type="spellStart"/>
       <w:r>
         <w:rPr>
           <w:rFonts w:ascii="Courier New" w:eastAsia="Times New Roman" w:hAnsi="Courier New" w:cs="Courier New"/>
+          <w:color w:val="2F5496" w:themeColor="accent1" w:themeShade="BF"/>
           <w:sz w:val="18"/>
           <w:szCs w:val="20"/>
-          <w:lang w:eastAsia="it-CH"/>
-        </w:rPr>
-        <w:t>apt</w:t>
+          <w:lang w:val="en-GB" w:eastAsia="it-CH"/>
+        </w:rPr>
+        <w:t>sudo</w:t>
       </w:r>
       <w:proofErr w:type="spellEnd"/>
       <w:r>
         <w:rPr>
           <w:rFonts w:ascii="Courier New" w:eastAsia="Times New Roman" w:hAnsi="Courier New" w:cs="Courier New"/>
+          <w:color w:val="2F5496" w:themeColor="accent1" w:themeShade="BF"/>
           <w:sz w:val="18"/>
           <w:szCs w:val="20"/>
-          <w:lang w:eastAsia="it-CH"/>
-        </w:rPr>
-        <w:t xml:space="preserve">-key </w:t>
-      </w:r>
-      <w:proofErr w:type="spellStart"/>
+          <w:lang w:val="en-GB" w:eastAsia="it-CH"/>
+        </w:rPr>
+        <w:t xml:space="preserve"> apt-key add </w:t>
+      </w:r>
       <w:r>
         <w:rPr>
           <w:rFonts w:ascii="Courier New" w:eastAsia="Times New Roman" w:hAnsi="Courier New" w:cs="Courier New"/>
+          <w:color w:val="2F5496" w:themeColor="accent1" w:themeShade="BF"/>
           <w:sz w:val="18"/>
           <w:szCs w:val="20"/>
-          <w:lang w:eastAsia="it-CH"/>
-        </w:rPr>
-        <w:t>add</w:t>
-      </w:r>
-      <w:proofErr w:type="spellEnd"/>
-      <w:r>
-        <w:rPr>
-          <w:rFonts w:ascii="Courier New" w:eastAsia="Times New Roman" w:hAnsi="Courier New" w:cs="Courier New"/>
-          <w:sz w:val="18"/>
-          <w:szCs w:val="20"/>
-          <w:lang w:eastAsia="it-CH"/>
-        </w:rPr>
-        <w:t xml:space="preserve"> </w:t>
-      </w:r>
-      <w:r>
-        <w:rPr>
-          <w:rFonts w:ascii="Courier New" w:eastAsia="Times New Roman" w:hAnsi="Courier New" w:cs="Courier New"/>
-          <w:sz w:val="18"/>
-          <w:szCs w:val="20"/>
-          <w:lang w:eastAsia="it-CH"/>
+          <w:lang w:val="en-GB" w:eastAsia="it-CH"/>
         </w:rPr>
         <w:t>–</w:t>
       </w:r>
@@ -691,11 +674,10 @@
           <w:tab w:val="left" w:pos="14656"/>
         </w:tabs>
         <w:spacing w:after="80" w:line="240" w:lineRule="auto"/>
-        <w:jc w:val="both"/>
         <w:rPr>
           <w:rFonts w:eastAsia="Times New Roman" w:cstheme="minorHAnsi"/>
           <w:szCs w:val="20"/>
-          <w:lang w:eastAsia="it-CH"/>
+          <w:lang w:val="en-GB" w:eastAsia="it-CH"/>
         </w:rPr>
       </w:pPr>
     </w:p>
@@ -720,7 +702,6 @@
           <w:tab w:val="left" w:pos="14656"/>
         </w:tabs>
         <w:spacing w:after="80" w:line="240" w:lineRule="auto"/>
-        <w:jc w:val="both"/>
         <w:rPr>
           <w:rFonts w:eastAsia="Times New Roman" w:cstheme="minorHAnsi"/>
           <w:szCs w:val="20"/>
@@ -757,110 +738,154 @@
         <w:pStyle w:val="PreformattatoHTML"/>
         <w:spacing w:after="80"/>
         <w:rPr>
+          <w:color w:val="2F5496" w:themeColor="accent1" w:themeShade="BF"/>
           <w:sz w:val="18"/>
-        </w:rPr>
-      </w:pPr>
+          <w:szCs w:val="18"/>
+          <w:lang w:val="en-GB"/>
+        </w:rPr>
+      </w:pPr>
+      <w:r>
+        <w:rPr>
+          <w:color w:val="2F5496" w:themeColor="accent1" w:themeShade="BF"/>
+          <w:sz w:val="18"/>
+          <w:szCs w:val="18"/>
+          <w:lang w:val="en-GB"/>
+        </w:rPr>
+        <w:t>e</w:t>
+      </w:r>
+      <w:r>
+        <w:rPr>
+          <w:color w:val="2F5496" w:themeColor="accent1" w:themeShade="BF"/>
+          <w:sz w:val="18"/>
+          <w:szCs w:val="18"/>
+          <w:lang w:val="en-GB"/>
+        </w:rPr>
+        <w:t>cho</w:t>
+      </w:r>
+      <w:r>
+        <w:rPr>
+          <w:color w:val="2F5496" w:themeColor="accent1" w:themeShade="BF"/>
+          <w:sz w:val="18"/>
+          <w:szCs w:val="18"/>
+          <w:lang w:val="en-GB"/>
+        </w:rPr>
+        <w:t xml:space="preserve"> </w:t>
+      </w:r>
+      <w:r>
+        <w:rPr>
+          <w:color w:val="2F5496" w:themeColor="accent1" w:themeShade="BF"/>
+          <w:sz w:val="18"/>
+          <w:szCs w:val="18"/>
+          <w:lang w:val="en-GB"/>
+        </w:rPr>
+        <w:t>deb</w:t>
+      </w:r>
+      <w:r>
+        <w:rPr>
+          <w:color w:val="2F5496" w:themeColor="accent1" w:themeShade="BF"/>
+          <w:sz w:val="18"/>
+          <w:szCs w:val="18"/>
+          <w:lang w:val="en-GB"/>
+        </w:rPr>
+        <w:t xml:space="preserve"> </w:t>
+      </w:r>
+      <w:hyperlink r:id="rId7" w:history="1">
+        <w:r>
+          <w:rPr>
+            <w:rStyle w:val="Collegamentoipertestuale"/>
+            <w:color w:val="034990" w:themeColor="hyperlink" w:themeShade="BF"/>
+            <w:sz w:val="18"/>
+            <w:szCs w:val="18"/>
+            <w:lang w:val="en-GB"/>
+          </w:rPr>
+          <w:t>https://pkg.jenkins.io/debian-stable binary/</w:t>
+        </w:r>
+      </w:hyperlink>
+      <w:r>
+        <w:rPr>
+          <w:color w:val="2F5496" w:themeColor="accent1" w:themeShade="BF"/>
+          <w:sz w:val="18"/>
+          <w:szCs w:val="18"/>
+          <w:lang w:val="en-GB"/>
+        </w:rPr>
+        <w:t xml:space="preserve"> </w:t>
+      </w:r>
+      <w:r>
+        <w:rPr>
+          <w:color w:val="2F5496" w:themeColor="accent1" w:themeShade="BF"/>
+          <w:sz w:val="18"/>
+          <w:szCs w:val="18"/>
+          <w:lang w:val="en-GB"/>
+        </w:rPr>
+        <w:t xml:space="preserve">| </w:t>
+      </w:r>
       <w:proofErr w:type="spellStart"/>
       <w:r>
         <w:rPr>
-          <w:rStyle w:val="CodiceHTML"/>
+          <w:color w:val="2F5496" w:themeColor="accent1" w:themeShade="BF"/>
           <w:sz w:val="18"/>
-        </w:rPr>
-        <w:t>echo</w:t>
+          <w:szCs w:val="18"/>
+          <w:lang w:val="en-GB"/>
+        </w:rPr>
+        <w:t>sudo</w:t>
       </w:r>
       <w:proofErr w:type="spellEnd"/>
       <w:r>
         <w:rPr>
-          <w:rStyle w:val="CodiceHTML"/>
+          <w:color w:val="2F5496" w:themeColor="accent1" w:themeShade="BF"/>
           <w:sz w:val="18"/>
-        </w:rPr>
-        <w:t xml:space="preserve"> </w:t>
+          <w:szCs w:val="18"/>
+          <w:lang w:val="en-GB"/>
+        </w:rPr>
+        <w:t xml:space="preserve"> tee /</w:t>
       </w:r>
       <w:proofErr w:type="spellStart"/>
       <w:r>
         <w:rPr>
-          <w:rStyle w:val="CodiceHTML"/>
+          <w:color w:val="2F5496" w:themeColor="accent1" w:themeShade="BF"/>
           <w:sz w:val="18"/>
-        </w:rPr>
-        <w:t>deb</w:t>
+          <w:szCs w:val="18"/>
+          <w:lang w:val="en-GB"/>
+        </w:rPr>
+        <w:t>etc</w:t>
       </w:r>
       <w:proofErr w:type="spellEnd"/>
       <w:r>
         <w:rPr>
-          <w:rStyle w:val="CodiceHTML"/>
+          <w:color w:val="2F5496" w:themeColor="accent1" w:themeShade="BF"/>
           <w:sz w:val="18"/>
-        </w:rPr>
-        <w:t xml:space="preserve"> https://pkg.jenkins.io/debian-stable </w:t>
+          <w:szCs w:val="18"/>
+          <w:lang w:val="en-GB"/>
+        </w:rPr>
+        <w:t>/apt/</w:t>
       </w:r>
       <w:proofErr w:type="spellStart"/>
       <w:r>
         <w:rPr>
-          <w:rStyle w:val="CodiceHTML"/>
+          <w:color w:val="2F5496" w:themeColor="accent1" w:themeShade="BF"/>
           <w:sz w:val="18"/>
-        </w:rPr>
-        <w:t>binary</w:t>
+          <w:szCs w:val="18"/>
+          <w:lang w:val="en-GB"/>
+        </w:rPr>
+        <w:t>sources.list.d</w:t>
       </w:r>
       <w:proofErr w:type="spellEnd"/>
       <w:r>
         <w:rPr>
-          <w:rStyle w:val="CodiceHTML"/>
+          <w:color w:val="2F5496" w:themeColor="accent1" w:themeShade="BF"/>
           <w:sz w:val="18"/>
-        </w:rPr>
-        <w:t>/ | sudo tee /</w:t>
+          <w:szCs w:val="18"/>
+          <w:lang w:val="en-GB"/>
+        </w:rPr>
+        <w:t>/</w:t>
       </w:r>
       <w:proofErr w:type="spellStart"/>
       <w:r>
         <w:rPr>
-          <w:rStyle w:val="CodiceHTML"/>
+          <w:color w:val="2F5496" w:themeColor="accent1" w:themeShade="BF"/>
           <w:sz w:val="18"/>
-        </w:rPr>
-        <w:t>etc</w:t>
-      </w:r>
-      <w:proofErr w:type="spellEnd"/>
-      <w:r>
-        <w:rPr>
-          <w:rStyle w:val="CodiceHTML"/>
-          <w:sz w:val="18"/>
-        </w:rPr>
-        <w:t>/</w:t>
-      </w:r>
-      <w:proofErr w:type="spellStart"/>
-      <w:r>
-        <w:rPr>
-          <w:rStyle w:val="CodiceHTML"/>
-          <w:sz w:val="18"/>
-        </w:rPr>
-        <w:t>apt</w:t>
-      </w:r>
-      <w:proofErr w:type="spellEnd"/>
-      <w:r>
-        <w:rPr>
-          <w:rStyle w:val="CodiceHTML"/>
-          <w:sz w:val="18"/>
-        </w:rPr>
-        <w:t>/</w:t>
-      </w:r>
-      <w:proofErr w:type="spellStart"/>
-      <w:r>
-        <w:rPr>
-          <w:rStyle w:val="CodiceHTML"/>
-          <w:sz w:val="18"/>
-        </w:rPr>
-        <w:t>sources.list.d</w:t>
-      </w:r>
-      <w:proofErr w:type="spellEnd"/>
-      <w:r>
-        <w:rPr>
-          <w:rStyle w:val="CodiceHTML"/>
-          <w:sz w:val="18"/>
-        </w:rPr>
-        <w:t>/</w:t>
-      </w:r>
-      <w:proofErr w:type="spellStart"/>
-      <w:r>
-        <w:rPr>
-          <w:rStyle w:val="CodiceHTML"/>
-          <w:sz w:val="18"/>
+          <w:szCs w:val="18"/>
+          <w:lang w:val="en-GB"/>
         </w:rPr>
         <w:t>jenkins.list</w:t>
       </w:r>
@@ -887,11 +912,10 @@
           <w:tab w:val="left" w:pos="14656"/>
         </w:tabs>
         <w:spacing w:after="80" w:line="240" w:lineRule="auto"/>
-        <w:jc w:val="both"/>
         <w:rPr>
           <w:rFonts w:eastAsia="Times New Roman" w:cstheme="minorHAnsi"/>
           <w:szCs w:val="20"/>
-          <w:lang w:eastAsia="it-CH"/>
+          <w:lang w:val="en-GB" w:eastAsia="it-CH"/>
         </w:rPr>
       </w:pPr>
     </w:p>
@@ -938,17 +962,19 @@
         <w:spacing w:after="80" w:line="240" w:lineRule="auto"/>
         <w:rPr>
           <w:rFonts w:ascii="Courier New" w:eastAsia="Times New Roman" w:hAnsi="Courier New" w:cs="Courier New"/>
+          <w:color w:val="2F5496" w:themeColor="accent1" w:themeShade="BF"/>
           <w:sz w:val="18"/>
           <w:szCs w:val="20"/>
-          <w:lang w:eastAsia="it-CH"/>
+          <w:lang w:val="en-GB" w:eastAsia="it-CH"/>
         </w:rPr>
       </w:pPr>
       <w:r>
         <w:rPr>
           <w:rFonts w:ascii="Courier New" w:eastAsia="Times New Roman" w:hAnsi="Courier New" w:cs="Courier New"/>
+          <w:color w:val="2F5496" w:themeColor="accent1" w:themeShade="BF"/>
           <w:sz w:val="18"/>
           <w:szCs w:val="20"/>
-          <w:lang w:eastAsia="it-CH"/>
+          <w:lang w:val="en-GB" w:eastAsia="it-CH"/>
         </w:rPr>
         <w:t xml:space="preserve">sudo </w:t>
       </w:r>
@@ -956,9 +982,10 @@
       <w:r>
         <w:rPr>
           <w:rFonts w:ascii="Courier New" w:eastAsia="Times New Roman" w:hAnsi="Courier New" w:cs="Courier New"/>
+          <w:color w:val="2F5496" w:themeColor="accent1" w:themeShade="BF"/>
           <w:sz w:val="18"/>
           <w:szCs w:val="20"/>
-          <w:lang w:eastAsia="it-CH"/>
+          <w:lang w:val="en-GB" w:eastAsia="it-CH"/>
         </w:rPr>
         <w:t>apt-get</w:t>
       </w:r>
@@ -966,9 +993,10 @@
       <w:r>
         <w:rPr>
           <w:rFonts w:ascii="Courier New" w:eastAsia="Times New Roman" w:hAnsi="Courier New" w:cs="Courier New"/>
+          <w:color w:val="2F5496" w:themeColor="accent1" w:themeShade="BF"/>
           <w:sz w:val="18"/>
           <w:szCs w:val="20"/>
-          <w:lang w:eastAsia="it-CH"/>
+          <w:lang w:val="en-GB" w:eastAsia="it-CH"/>
         </w:rPr>
         <w:t xml:space="preserve"> update</w:t>
       </w:r>
@@ -1018,17 +1046,19 @@
         <w:spacing w:after="80" w:line="240" w:lineRule="auto"/>
         <w:rPr>
           <w:rFonts w:ascii="Courier New" w:eastAsia="Times New Roman" w:hAnsi="Courier New" w:cs="Courier New"/>
+          <w:color w:val="2F5496" w:themeColor="accent1" w:themeShade="BF"/>
           <w:sz w:val="18"/>
           <w:szCs w:val="20"/>
-          <w:lang w:eastAsia="it-CH"/>
+          <w:lang w:val="en-GB" w:eastAsia="it-CH"/>
         </w:rPr>
       </w:pPr>
       <w:r>
         <w:rPr>
           <w:rFonts w:ascii="Courier New" w:eastAsia="Times New Roman" w:hAnsi="Courier New" w:cs="Courier New"/>
+          <w:color w:val="2F5496" w:themeColor="accent1" w:themeShade="BF"/>
           <w:sz w:val="18"/>
           <w:szCs w:val="20"/>
-          <w:lang w:eastAsia="it-CH"/>
+          <w:lang w:val="en-GB" w:eastAsia="it-CH"/>
         </w:rPr>
         <w:t xml:space="preserve">sudo </w:t>
       </w:r>
@@ -1036,9 +1066,10 @@
       <w:r>
         <w:rPr>
           <w:rFonts w:ascii="Courier New" w:eastAsia="Times New Roman" w:hAnsi="Courier New" w:cs="Courier New"/>
+          <w:color w:val="2F5496" w:themeColor="accent1" w:themeShade="BF"/>
           <w:sz w:val="18"/>
           <w:szCs w:val="20"/>
-          <w:lang w:eastAsia="it-CH"/>
+          <w:lang w:val="en-GB" w:eastAsia="it-CH"/>
         </w:rPr>
         <w:t>apt-get</w:t>
       </w:r>
@@ -1046,9 +1077,10 @@
       <w:r>
         <w:rPr>
           <w:rFonts w:ascii="Courier New" w:eastAsia="Times New Roman" w:hAnsi="Courier New" w:cs="Courier New"/>
+          <w:color w:val="2F5496" w:themeColor="accent1" w:themeShade="BF"/>
           <w:sz w:val="18"/>
           <w:szCs w:val="20"/>
-          <w:lang w:eastAsia="it-CH"/>
+          <w:lang w:val="en-GB" w:eastAsia="it-CH"/>
         </w:rPr>
         <w:t xml:space="preserve"> </w:t>
       </w:r>
@@ -1056,9 +1088,10 @@
       <w:r>
         <w:rPr>
           <w:rFonts w:ascii="Courier New" w:eastAsia="Times New Roman" w:hAnsi="Courier New" w:cs="Courier New"/>
+          <w:color w:val="2F5496" w:themeColor="accent1" w:themeShade="BF"/>
           <w:sz w:val="18"/>
           <w:szCs w:val="20"/>
-          <w:lang w:eastAsia="it-CH"/>
+          <w:lang w:val="en-GB" w:eastAsia="it-CH"/>
         </w:rPr>
         <w:t>install</w:t>
       </w:r>
@@ -1066,9 +1099,10 @@
       <w:r>
         <w:rPr>
           <w:rFonts w:ascii="Courier New" w:eastAsia="Times New Roman" w:hAnsi="Courier New" w:cs="Courier New"/>
+          <w:color w:val="2F5496" w:themeColor="accent1" w:themeShade="BF"/>
           <w:sz w:val="18"/>
           <w:szCs w:val="20"/>
-          <w:lang w:eastAsia="it-CH"/>
+          <w:lang w:val="en-GB" w:eastAsia="it-CH"/>
         </w:rPr>
         <w:t xml:space="preserve"> </w:t>
       </w:r>
@@ -1076,9 +1110,10 @@
       <w:r>
         <w:rPr>
           <w:rFonts w:ascii="Courier New" w:eastAsia="Times New Roman" w:hAnsi="Courier New" w:cs="Courier New"/>
+          <w:color w:val="2F5496" w:themeColor="accent1" w:themeShade="BF"/>
           <w:sz w:val="18"/>
           <w:szCs w:val="20"/>
-          <w:lang w:eastAsia="it-CH"/>
+          <w:lang w:val="en-GB" w:eastAsia="it-CH"/>
         </w:rPr>
         <w:t>jenkins</w:t>
       </w:r>
@@ -1172,17 +1207,19 @@
         <w:spacing w:after="80" w:line="240" w:lineRule="auto"/>
         <w:rPr>
           <w:rFonts w:ascii="Courier New" w:eastAsia="Times New Roman" w:hAnsi="Courier New" w:cs="Courier New"/>
+          <w:color w:val="2F5496" w:themeColor="accent1" w:themeShade="BF"/>
           <w:sz w:val="18"/>
           <w:szCs w:val="20"/>
-          <w:lang w:eastAsia="it-CH"/>
+          <w:lang w:val="en-GB" w:eastAsia="it-CH"/>
         </w:rPr>
       </w:pPr>
       <w:r>
         <w:rPr>
           <w:rFonts w:ascii="Courier New" w:eastAsia="Times New Roman" w:hAnsi="Courier New" w:cs="Courier New"/>
+          <w:color w:val="2F5496" w:themeColor="accent1" w:themeShade="BF"/>
           <w:sz w:val="18"/>
           <w:szCs w:val="20"/>
-          <w:lang w:eastAsia="it-CH"/>
+          <w:lang w:val="en-GB" w:eastAsia="it-CH"/>
         </w:rPr>
         <w:t xml:space="preserve">sudo </w:t>
       </w:r>
@@ -1190,9 +1227,10 @@
       <w:r>
         <w:rPr>
           <w:rFonts w:ascii="Courier New" w:eastAsia="Times New Roman" w:hAnsi="Courier New" w:cs="Courier New"/>
+          <w:color w:val="2F5496" w:themeColor="accent1" w:themeShade="BF"/>
           <w:sz w:val="18"/>
           <w:szCs w:val="20"/>
-          <w:lang w:eastAsia="it-CH"/>
+          <w:lang w:val="en-GB" w:eastAsia="it-CH"/>
         </w:rPr>
         <w:t>systemctl</w:t>
       </w:r>
@@ -1200,9 +1238,10 @@
       <w:r>
         <w:rPr>
           <w:rFonts w:ascii="Courier New" w:eastAsia="Times New Roman" w:hAnsi="Courier New" w:cs="Courier New"/>
+          <w:color w:val="2F5496" w:themeColor="accent1" w:themeShade="BF"/>
           <w:sz w:val="18"/>
           <w:szCs w:val="20"/>
-          <w:lang w:eastAsia="it-CH"/>
+          <w:lang w:val="en-GB" w:eastAsia="it-CH"/>
         </w:rPr>
         <w:t xml:space="preserve"> start </w:t>
       </w:r>
@@ -1210,9 +1249,10 @@
       <w:r>
         <w:rPr>
           <w:rFonts w:ascii="Courier New" w:eastAsia="Times New Roman" w:hAnsi="Courier New" w:cs="Courier New"/>
+          <w:color w:val="2F5496" w:themeColor="accent1" w:themeShade="BF"/>
           <w:sz w:val="18"/>
           <w:szCs w:val="20"/>
-          <w:lang w:eastAsia="it-CH"/>
+          <w:lang w:val="en-GB" w:eastAsia="it-CH"/>
         </w:rPr>
         <w:t>jenkins</w:t>
       </w:r>
@@ -1243,19 +1283,33 @@
           <w:rFonts w:ascii="Courier New" w:eastAsia="Times New Roman" w:hAnsi="Courier New" w:cs="Courier New"/>
           <w:sz w:val="18"/>
           <w:szCs w:val="20"/>
-          <w:lang w:eastAsia="it-CH"/>
+          <w:lang w:val="en-GB" w:eastAsia="it-CH"/>
         </w:rPr>
       </w:pPr>
     </w:p>
     <w:p>
       <w:pPr>
         <w:pStyle w:val="Titolo2"/>
-      </w:pPr>
-      <w:bookmarkStart w:id="2" w:name="_Toc2341715"/>
-      <w:r>
-        <w:t>Configurazione Jenkins</w:t>
-      </w:r>
-      <w:bookmarkEnd w:id="2"/>
+        <w:rPr>
+          <w:lang w:val="en-GB"/>
+        </w:rPr>
+      </w:pPr>
+      <w:bookmarkStart w:id="1" w:name="_Toc2341715"/>
+      <w:proofErr w:type="spellStart"/>
+      <w:r>
+        <w:rPr>
+          <w:lang w:val="en-GB"/>
+        </w:rPr>
+        <w:t>Configurazione</w:t>
+      </w:r>
+      <w:proofErr w:type="spellEnd"/>
+      <w:r>
+        <w:rPr>
+          <w:lang w:val="en-GB"/>
+        </w:rPr>
+        <w:t xml:space="preserve"> Jenkins</w:t>
+      </w:r>
+      <w:bookmarkEnd w:id="1"/>
     </w:p>
     <w:p>
       <w:pPr>
@@ -1278,7 +1332,6 @@
           <w:tab w:val="left" w:pos="14656"/>
         </w:tabs>
         <w:spacing w:after="80" w:line="240" w:lineRule="auto"/>
-        <w:jc w:val="both"/>
         <w:rPr>
           <w:rFonts w:eastAsia="Times New Roman" w:cstheme="minorHAnsi"/>
           <w:szCs w:val="20"/>
@@ -1357,20 +1410,21 @@
           <w:tab w:val="left" w:pos="14656"/>
         </w:tabs>
         <w:spacing w:after="80" w:line="240" w:lineRule="auto"/>
-        <w:jc w:val="both"/>
         <w:rPr>
           <w:rFonts w:ascii="Courier New" w:eastAsia="Times New Roman" w:hAnsi="Courier New" w:cs="Courier New"/>
+          <w:color w:val="2F5496" w:themeColor="accent1" w:themeShade="BF"/>
           <w:sz w:val="18"/>
           <w:szCs w:val="20"/>
-          <w:lang w:eastAsia="it-CH"/>
+          <w:lang w:val="en-GB" w:eastAsia="it-CH"/>
         </w:rPr>
       </w:pPr>
       <w:r>
         <w:rPr>
           <w:rFonts w:ascii="Courier New" w:eastAsia="Times New Roman" w:hAnsi="Courier New" w:cs="Courier New"/>
+          <w:color w:val="2F5496" w:themeColor="accent1" w:themeShade="BF"/>
           <w:sz w:val="18"/>
           <w:szCs w:val="20"/>
-          <w:lang w:eastAsia="it-CH"/>
+          <w:lang w:val="en-GB" w:eastAsia="it-CH"/>
         </w:rPr>
         <w:t>&lt;</w:t>
       </w:r>
@@ -1378,9 +1432,10 @@
       <w:r>
         <w:rPr>
           <w:rFonts w:ascii="Courier New" w:eastAsia="Times New Roman" w:hAnsi="Courier New" w:cs="Courier New"/>
+          <w:color w:val="2F5496" w:themeColor="accent1" w:themeShade="BF"/>
           <w:sz w:val="18"/>
           <w:szCs w:val="20"/>
-          <w:lang w:eastAsia="it-CH"/>
+          <w:lang w:val="en-GB" w:eastAsia="it-CH"/>
         </w:rPr>
         <w:t>ip_server</w:t>
       </w:r>
@@ -1388,9 +1443,10 @@
       <w:r>
         <w:rPr>
           <w:rFonts w:ascii="Courier New" w:eastAsia="Times New Roman" w:hAnsi="Courier New" w:cs="Courier New"/>
+          <w:color w:val="2F5496" w:themeColor="accent1" w:themeShade="BF"/>
           <w:sz w:val="18"/>
           <w:szCs w:val="20"/>
-          <w:lang w:eastAsia="it-CH"/>
+          <w:lang w:val="en-GB" w:eastAsia="it-CH"/>
         </w:rPr>
         <w:t>&gt;:8080</w:t>
       </w:r>
@@ -1416,7 +1472,6 @@
           <w:tab w:val="left" w:pos="14656"/>
         </w:tabs>
         <w:spacing w:after="80" w:line="240" w:lineRule="auto"/>
-        <w:jc w:val="both"/>
         <w:rPr>
           <w:rFonts w:ascii="Courier New" w:eastAsia="Times New Roman" w:hAnsi="Courier New" w:cs="Courier New"/>
           <w:sz w:val="18"/>
@@ -1446,7 +1501,6 @@
           <w:tab w:val="left" w:pos="14656"/>
         </w:tabs>
         <w:spacing w:after="80" w:line="240" w:lineRule="auto"/>
-        <w:jc w:val="both"/>
         <w:rPr>
           <w:rFonts w:eastAsia="Times New Roman" w:cstheme="minorHAnsi"/>
           <w:szCs w:val="20"/>
@@ -1492,85 +1546,72 @@
       <w:pPr>
         <w:pStyle w:val="PreformattatoHTML"/>
         <w:rPr>
+          <w:color w:val="2F5496" w:themeColor="accent1" w:themeShade="BF"/>
           <w:sz w:val="18"/>
-        </w:rPr>
-      </w:pPr>
-      <w:r>
-        <w:rPr>
+          <w:lang w:val="en-GB"/>
+        </w:rPr>
+      </w:pPr>
+      <w:r>
+        <w:rPr>
+          <w:color w:val="2F5496" w:themeColor="accent1" w:themeShade="BF"/>
           <w:sz w:val="18"/>
-        </w:rPr>
-        <w:t xml:space="preserve">sudo </w:t>
+          <w:lang w:val="en-GB"/>
+        </w:rPr>
+        <w:t>sudo cat /</w:t>
       </w:r>
       <w:proofErr w:type="spellStart"/>
       <w:r>
         <w:rPr>
+          <w:color w:val="2F5496" w:themeColor="accent1" w:themeShade="BF"/>
           <w:sz w:val="18"/>
-        </w:rPr>
-        <w:t>cat</w:t>
+          <w:lang w:val="en-GB"/>
+        </w:rPr>
+        <w:t>var</w:t>
       </w:r>
       <w:proofErr w:type="spellEnd"/>
       <w:r>
         <w:rPr>
+          <w:color w:val="2F5496" w:themeColor="accent1" w:themeShade="BF"/>
           <w:sz w:val="18"/>
-        </w:rPr>
-        <w:t xml:space="preserve"> /</w:t>
+          <w:lang w:val="en-GB"/>
+        </w:rPr>
+        <w:t>/lib/</w:t>
       </w:r>
       <w:proofErr w:type="spellStart"/>
       <w:r>
         <w:rPr>
+          <w:color w:val="2F5496" w:themeColor="accent1" w:themeShade="BF"/>
           <w:sz w:val="18"/>
-        </w:rPr>
-        <w:t>var</w:t>
+          <w:lang w:val="en-GB"/>
+        </w:rPr>
+        <w:t>jenkins</w:t>
       </w:r>
       <w:proofErr w:type="spellEnd"/>
       <w:r>
         <w:rPr>
+          <w:color w:val="2F5496" w:themeColor="accent1" w:themeShade="BF"/>
           <w:sz w:val="18"/>
-        </w:rPr>
-        <w:t>/</w:t>
+          <w:lang w:val="en-GB"/>
+        </w:rPr>
+        <w:t>/secrets/</w:t>
       </w:r>
       <w:proofErr w:type="spellStart"/>
       <w:r>
         <w:rPr>
+          <w:color w:val="2F5496" w:themeColor="accent1" w:themeShade="BF"/>
           <w:sz w:val="18"/>
-        </w:rPr>
-        <w:t>lib</w:t>
+          <w:lang w:val="en-GB"/>
+        </w:rPr>
+        <w:t>initialAdminPassword</w:t>
       </w:r>
       <w:proofErr w:type="spellEnd"/>
-      <w:r>
+    </w:p>
+    <w:p>
+      <w:pPr>
+        <w:pStyle w:val="PreformattatoHTML"/>
         <w:rPr>
           <w:sz w:val="18"/>
-        </w:rPr>
-        <w:t>/</w:t>
-      </w:r>
-      <w:proofErr w:type="spellStart"/>
-      <w:r>
-        <w:rPr>
-          <w:sz w:val="18"/>
-        </w:rPr>
-        <w:t>jenkins</w:t>
-      </w:r>
-      <w:proofErr w:type="spellEnd"/>
-      <w:r>
-        <w:rPr>
-          <w:sz w:val="18"/>
-        </w:rPr>
-        <w:t>/secrets/</w:t>
-      </w:r>
-      <w:proofErr w:type="spellStart"/>
-      <w:r>
-        <w:rPr>
-          <w:sz w:val="18"/>
-        </w:rPr>
-        <w:t>initialAdminPassword</w:t>
-      </w:r>
-      <w:proofErr w:type="spellEnd"/>
-    </w:p>
-    <w:p>
-      <w:pPr>
-        <w:pStyle w:val="PreformattatoHTML"/>
-        <w:rPr>
-          <w:sz w:val="18"/>
+          <w:lang w:val="en-GB"/>
         </w:rPr>
       </w:pPr>
     </w:p>
@@ -1582,6 +1623,7 @@
       <w:r>
         <w:rPr>
           <w:noProof/>
+          <w:lang w:val="en-GB" w:eastAsia="en-GB"/>
         </w:rPr>
         <w:drawing>
           <wp:inline distT="0" distB="0" distL="0" distR="0">
@@ -1599,7 +1641,7 @@
                     <pic:cNvPicPr/>
                   </pic:nvPicPr>
                   <pic:blipFill>
-                    <a:blip r:embed="rId7" cstate="print">
+                    <a:blip r:embed="rId8" cstate="print">
                       <a:extLst>
                         <a:ext uri="{28A0092B-C50C-407E-A947-70E740481C1C}">
                           <a14:useLocalDpi xmlns:a14="http://schemas.microsoft.com/office/drawing/2010/main" val="0"/>
@@ -1630,7 +1672,7 @@
       <w:pPr>
         <w:pStyle w:val="Didascalia"/>
       </w:pPr>
-      <w:bookmarkStart w:id="3" w:name="_Toc2341682"/>
+      <w:bookmarkStart w:id="2" w:name="_Toc2341682"/>
       <w:r>
         <w:t xml:space="preserve">Figura </w:t>
       </w:r>
@@ -1667,7 +1709,7 @@
       <w:r>
         <w:t xml:space="preserve"> Password di sblocco per Jenkins</w:t>
       </w:r>
-      <w:bookmarkEnd w:id="3"/>
+      <w:bookmarkEnd w:id="2"/>
     </w:p>
     <w:p>
       <w:pPr>
@@ -1690,10 +1732,8 @@
           <w:tab w:val="left" w:pos="14656"/>
         </w:tabs>
         <w:spacing w:after="0" w:line="240" w:lineRule="auto"/>
-        <w:jc w:val="both"/>
         <w:rPr>
           <w:rFonts w:eastAsia="Times New Roman" w:cstheme="minorHAnsi"/>
-          <w:sz w:val="20"/>
           <w:szCs w:val="20"/>
           <w:lang w:eastAsia="it-CH"/>
         </w:rPr>
@@ -1701,7 +1741,6 @@
       <w:r>
         <w:rPr>
           <w:rFonts w:eastAsia="Times New Roman" w:cstheme="minorHAnsi"/>
-          <w:sz w:val="20"/>
           <w:szCs w:val="20"/>
           <w:lang w:eastAsia="it-CH"/>
         </w:rPr>
@@ -1710,7 +1749,6 @@
       <w:r>
         <w:rPr>
           <w:rFonts w:eastAsia="Times New Roman" w:cstheme="minorHAnsi"/>
-          <w:sz w:val="20"/>
           <w:szCs w:val="20"/>
           <w:lang w:eastAsia="it-CH"/>
         </w:rPr>
@@ -1719,31 +1757,10 @@
       <w:r>
         <w:rPr>
           <w:rFonts w:eastAsia="Times New Roman" w:cstheme="minorHAnsi"/>
-          <w:sz w:val="20"/>
           <w:szCs w:val="20"/>
           <w:lang w:eastAsia="it-CH"/>
         </w:rPr>
-        <w:t xml:space="preserve">, selezionando il primo verrà automaticamente installata </w:t>
-      </w:r>
-      <w:proofErr w:type="gramStart"/>
-      <w:r>
-        <w:rPr>
-          <w:rFonts w:eastAsia="Times New Roman" w:cstheme="minorHAnsi"/>
-          <w:sz w:val="20"/>
-          <w:szCs w:val="20"/>
-          <w:lang w:eastAsia="it-CH"/>
-        </w:rPr>
-        <w:t>la plugin</w:t>
-      </w:r>
-      <w:proofErr w:type="gramEnd"/>
-      <w:r>
-        <w:rPr>
-          <w:rFonts w:eastAsia="Times New Roman" w:cstheme="minorHAnsi"/>
-          <w:sz w:val="20"/>
-          <w:szCs w:val="20"/>
-          <w:lang w:eastAsia="it-CH"/>
-        </w:rPr>
-        <w:t xml:space="preserve"> di GitHub che interessa a noi quindi possiamo premere il primo bottone.</w:t>
+        <w:t>, selezionando il primo verrà automaticamente installata la plugin di GitHub che interessa a noi quindi possiamo premere il primo bottone.</w:t>
       </w:r>
     </w:p>
     <w:p>
@@ -1767,10 +1784,8 @@
           <w:tab w:val="left" w:pos="14656"/>
         </w:tabs>
         <w:spacing w:after="0" w:line="240" w:lineRule="auto"/>
-        <w:jc w:val="both"/>
         <w:rPr>
           <w:rFonts w:eastAsia="Times New Roman" w:cstheme="minorHAnsi"/>
-          <w:sz w:val="20"/>
           <w:szCs w:val="20"/>
           <w:lang w:eastAsia="it-CH"/>
         </w:rPr>
@@ -1784,9 +1799,8 @@
         <w:rPr>
           <w:rFonts w:eastAsia="Times New Roman" w:cstheme="minorHAnsi"/>
           <w:noProof/>
-          <w:sz w:val="20"/>
           <w:szCs w:val="20"/>
-          <w:lang w:eastAsia="it-CH"/>
+          <w:lang w:val="en-GB" w:eastAsia="en-GB"/>
         </w:rPr>
         <w:lastRenderedPageBreak/>
         <mc:AlternateContent>
@@ -1854,7 +1868,7 @@
               </wp:anchor>
             </w:drawing>
           </mc:Choice>
-          <mc:Fallback>
+          <mc:Fallback xmlns:w16cid="http://schemas.microsoft.com/office/word/2016/wordml/cid" xmlns:am3d="http://schemas.microsoft.com/office/drawing/2017/model3d" xmlns:aink="http://schemas.microsoft.com/office/drawing/2016/ink" xmlns:cx8="http://schemas.microsoft.com/office/drawing/2016/5/14/chartex" xmlns:cx7="http://schemas.microsoft.com/office/drawing/2016/5/13/chartex" xmlns:cx6="http://schemas.microsoft.com/office/drawing/2016/5/12/chartex" xmlns:cx5="http://schemas.microsoft.com/office/drawing/2016/5/11/chartex" xmlns:cx4="http://schemas.microsoft.com/office/drawing/2016/5/10/chartex" xmlns:cx3="http://schemas.microsoft.com/office/drawing/2016/5/9/chartex" xmlns:cx2="http://schemas.microsoft.com/office/drawing/2015/10/21/chartex">
             <w:pict>
               <v:shapetype w14:anchorId="0283FA7C" id="_x0000_t13" coordsize="21600,21600" o:spt="13" adj="16200,5400" path="m@0,l@0@1,0@1,0@2@0@2@0,21600,21600,10800xe">
                 <v:stroke joinstyle="miter"/>
@@ -1881,9 +1895,8 @@
         <w:rPr>
           <w:rFonts w:eastAsia="Times New Roman" w:cstheme="minorHAnsi"/>
           <w:noProof/>
-          <w:sz w:val="20"/>
           <w:szCs w:val="20"/>
-          <w:lang w:eastAsia="it-CH"/>
+          <w:lang w:val="en-GB" w:eastAsia="en-GB"/>
         </w:rPr>
         <w:drawing>
           <wp:inline distT="0" distB="0" distL="0" distR="0" wp14:anchorId="2DCD0FBA" wp14:editId="2EE11BED">
@@ -1901,7 +1914,7 @@
                     <pic:cNvPicPr/>
                   </pic:nvPicPr>
                   <pic:blipFill>
-                    <a:blip r:embed="rId8">
+                    <a:blip r:embed="rId9">
                       <a:extLst>
                         <a:ext uri="{28A0092B-C50C-407E-A947-70E740481C1C}">
                           <a14:useLocalDpi xmlns:a14="http://schemas.microsoft.com/office/drawing/2010/main" val="0"/>
@@ -1935,7 +1948,7 @@
           <w:lang w:eastAsia="it-IT"/>
         </w:rPr>
       </w:pPr>
-      <w:bookmarkStart w:id="4" w:name="_Toc2341683"/>
+      <w:bookmarkStart w:id="3" w:name="_Toc2341683"/>
       <w:r>
         <w:t xml:space="preserve">Figura </w:t>
       </w:r>
@@ -1970,15 +1983,7 @@
         <w:fldChar w:fldCharType="end"/>
       </w:r>
       <w:r>
-        <w:t xml:space="preserve"> Installazione iniziale </w:t>
-      </w:r>
-      <w:proofErr w:type="gramStart"/>
-      <w:r>
-        <w:t>delle plugins</w:t>
-      </w:r>
-      <w:proofErr w:type="gramEnd"/>
-      <w:r>
-        <w:t xml:space="preserve"> di Jenk</w:t>
+        <w:t xml:space="preserve"> Installazione iniziale delle plugins di Jenk</w:t>
       </w:r>
       <w:r>
         <w:t>in</w:t>
@@ -1986,35 +1991,36 @@
       <w:r>
         <w:t>s</w:t>
       </w:r>
+      <w:bookmarkEnd w:id="3"/>
+    </w:p>
+    <w:p>
+      <w:pPr>
+        <w:rPr>
+          <w:lang w:eastAsia="it-IT"/>
+        </w:rPr>
+      </w:pPr>
+      <w:r>
+        <w:rPr>
+          <w:lang w:eastAsia="it-IT"/>
+        </w:rPr>
+        <w:t>Dopodiché si dovrà creare un utente amministratore e finalmente Jenkins sarà pronto all’uso.</w:t>
+      </w:r>
+    </w:p>
+    <w:p>
+      <w:pPr>
+        <w:pStyle w:val="Titolo3"/>
+      </w:pPr>
+      <w:bookmarkStart w:id="4" w:name="_Toc2341716"/>
+      <w:r>
+        <w:t>Creare un lavoro/elemento su Jenkins</w:t>
+      </w:r>
       <w:bookmarkEnd w:id="4"/>
     </w:p>
     <w:p>
-      <w:pPr>
-        <w:rPr>
-          <w:lang w:eastAsia="it-IT"/>
-        </w:rPr>
-      </w:pPr>
-      <w:r>
-        <w:rPr>
-          <w:lang w:eastAsia="it-IT"/>
-        </w:rPr>
-        <w:t>Dopodiché si dovrà creare un utente amministratore e finalmente Jenkins sarà pronto all’uso.</w:t>
-      </w:r>
-    </w:p>
-    <w:p>
-      <w:pPr>
-        <w:pStyle w:val="Titolo3"/>
-      </w:pPr>
-      <w:bookmarkStart w:id="5" w:name="_Toc2341716"/>
-      <w:r>
-        <w:t>Creare un lavoro/elemento su Jenkins</w:t>
-      </w:r>
-      <w:bookmarkEnd w:id="5"/>
-    </w:p>
-    <w:p>
-      <w:r>
-        <w:rPr>
-          <w:noProof/>
+      <w:r>
+        <w:rPr>
+          <w:noProof/>
+          <w:lang w:val="en-GB" w:eastAsia="en-GB"/>
         </w:rPr>
         <mc:AlternateContent>
           <mc:Choice Requires="wps">
@@ -2081,7 +2087,7 @@
               </wp:anchor>
             </w:drawing>
           </mc:Choice>
-          <mc:Fallback>
+          <mc:Fallback xmlns:w16cid="http://schemas.microsoft.com/office/word/2016/wordml/cid" xmlns:am3d="http://schemas.microsoft.com/office/drawing/2017/model3d" xmlns:aink="http://schemas.microsoft.com/office/drawing/2016/ink" xmlns:cx8="http://schemas.microsoft.com/office/drawing/2016/5/14/chartex" xmlns:cx7="http://schemas.microsoft.com/office/drawing/2016/5/13/chartex" xmlns:cx6="http://schemas.microsoft.com/office/drawing/2016/5/12/chartex" xmlns:cx5="http://schemas.microsoft.com/office/drawing/2016/5/11/chartex" xmlns:cx4="http://schemas.microsoft.com/office/drawing/2016/5/10/chartex" xmlns:cx3="http://schemas.microsoft.com/office/drawing/2016/5/9/chartex" xmlns:cx2="http://schemas.microsoft.com/office/drawing/2015/10/21/chartex">
             <w:pict>
               <v:shape w14:anchorId="736ABEB5" id="Freccia a destra 7" o:spid="_x0000_s1026" type="#_x0000_t13" style="position:absolute;margin-left:-50.2pt;margin-top:55.5pt;width:58.5pt;height:30pt;z-index:251660288;visibility:visible;mso-wrap-style:square;mso-wrap-distance-left:9pt;mso-wrap-distance-top:0;mso-wrap-distance-right:9pt;mso-wrap-distance-bottom:0;mso-position-horizontal:absolute;mso-position-horizontal-relative:text;mso-position-vertical:absolute;mso-position-vertical-relative:text;v-text-anchor:middle" o:gfxdata="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" adj="16062" fillcolor="red" strokecolor="red" strokeweight="1pt"/>
             </w:pict>
@@ -2114,6 +2120,7 @@
       <w:r>
         <w:rPr>
           <w:noProof/>
+          <w:lang w:val="en-GB" w:eastAsia="en-GB"/>
         </w:rPr>
         <w:drawing>
           <wp:inline distT="0" distB="0" distL="0" distR="0">
@@ -2131,7 +2138,7 @@
                     <pic:cNvPicPr/>
                   </pic:nvPicPr>
                   <pic:blipFill>
-                    <a:blip r:embed="rId9">
+                    <a:blip r:embed="rId10">
                       <a:extLst>
                         <a:ext uri="{28A0092B-C50C-407E-A947-70E740481C1C}">
                           <a14:useLocalDpi xmlns:a14="http://schemas.microsoft.com/office/drawing/2010/main" val="0"/>
@@ -2162,7 +2169,7 @@
       <w:pPr>
         <w:pStyle w:val="Didascalia"/>
       </w:pPr>
-      <w:bookmarkStart w:id="6" w:name="_Toc2341684"/>
+      <w:bookmarkStart w:id="5" w:name="_Toc2341684"/>
       <w:r>
         <w:t xml:space="preserve">Figura </w:t>
       </w:r>
@@ -2199,7 +2206,7 @@
       <w:r>
         <w:t xml:space="preserve"> Creazione di un nuovo elemento</w:t>
       </w:r>
-      <w:bookmarkEnd w:id="6"/>
+      <w:bookmarkEnd w:id="5"/>
     </w:p>
     <w:p>
       <w:r>
@@ -2222,6 +2229,7 @@
       <w:r>
         <w:rPr>
           <w:noProof/>
+          <w:lang w:val="en-GB" w:eastAsia="en-GB"/>
         </w:rPr>
         <mc:AlternateContent>
           <mc:Choice Requires="wps">
@@ -2291,7 +2299,7 @@
               </wp:anchor>
             </w:drawing>
           </mc:Choice>
-          <mc:Fallback>
+          <mc:Fallback xmlns:w16cid="http://schemas.microsoft.com/office/word/2016/wordml/cid" xmlns:am3d="http://schemas.microsoft.com/office/drawing/2017/model3d" xmlns:aink="http://schemas.microsoft.com/office/drawing/2016/ink" xmlns:cx8="http://schemas.microsoft.com/office/drawing/2016/5/14/chartex" xmlns:cx7="http://schemas.microsoft.com/office/drawing/2016/5/13/chartex" xmlns:cx6="http://schemas.microsoft.com/office/drawing/2016/5/12/chartex" xmlns:cx5="http://schemas.microsoft.com/office/drawing/2016/5/11/chartex" xmlns:cx4="http://schemas.microsoft.com/office/drawing/2016/5/10/chartex" xmlns:cx3="http://schemas.microsoft.com/office/drawing/2016/5/9/chartex" xmlns:cx2="http://schemas.microsoft.com/office/drawing/2015/10/21/chartex">
             <w:pict>
               <v:shape w14:anchorId="4C3FF204" id="Freccia a destra 9" o:spid="_x0000_s1026" type="#_x0000_t13" style="position:absolute;margin-left:-40.7pt;margin-top:54.45pt;width:45.5pt;height:30pt;z-index:251662336;visibility:visible;mso-wrap-style:square;mso-width-percent:0;mso-wrap-distance-left:9pt;mso-wrap-distance-top:0;mso-wrap-distance-right:9pt;mso-wrap-distance-bottom:0;mso-position-horizontal:absolute;mso-position-horizontal-relative:text;mso-position-vertical:absolute;mso-position-vertical-relative:text;mso-width-percent:0;mso-width-relative:margin;v-text-anchor:middle" o:gfxdata="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" adj="14479" fillcolor="red" strokecolor="red" strokeweight="1pt"/>
             </w:pict>
@@ -2301,6 +2309,7 @@
       <w:r>
         <w:rPr>
           <w:noProof/>
+          <w:lang w:val="en-GB" w:eastAsia="en-GB"/>
         </w:rPr>
         <w:drawing>
           <wp:inline distT="0" distB="0" distL="0" distR="0">
@@ -2318,7 +2327,7 @@
                     <pic:cNvPicPr/>
                   </pic:nvPicPr>
                   <pic:blipFill>
-                    <a:blip r:embed="rId10">
+                    <a:blip r:embed="rId11">
                       <a:extLst>
                         <a:ext uri="{28A0092B-C50C-407E-A947-70E740481C1C}">
                           <a14:useLocalDpi xmlns:a14="http://schemas.microsoft.com/office/drawing/2010/main" val="0"/>
@@ -2349,7 +2358,7 @@
       <w:pPr>
         <w:pStyle w:val="Didascalia"/>
       </w:pPr>
-      <w:bookmarkStart w:id="7" w:name="_Toc2341685"/>
+      <w:bookmarkStart w:id="6" w:name="_Toc2341685"/>
       <w:r>
         <w:t xml:space="preserve">Figura </w:t>
       </w:r>
@@ -2386,7 +2395,7 @@
       <w:r>
         <w:t xml:space="preserve"> Dare un nome e scegliere il tipo di elemento</w:t>
       </w:r>
-      <w:bookmarkEnd w:id="7"/>
+      <w:bookmarkEnd w:id="6"/>
     </w:p>
     <w:p>
       <w:r>
@@ -2428,6 +2437,7 @@
       <w:r>
         <w:rPr>
           <w:noProof/>
+          <w:lang w:val="en-GB" w:eastAsia="en-GB"/>
         </w:rPr>
         <w:lastRenderedPageBreak/>
         <mc:AlternateContent>
@@ -2498,7 +2508,7 @@
               </wp:anchor>
             </w:drawing>
           </mc:Choice>
-          <mc:Fallback>
+          <mc:Fallback xmlns:w16cid="http://schemas.microsoft.com/office/word/2016/wordml/cid" xmlns:am3d="http://schemas.microsoft.com/office/drawing/2017/model3d" xmlns:aink="http://schemas.microsoft.com/office/drawing/2016/ink" xmlns:cx8="http://schemas.microsoft.com/office/drawing/2016/5/14/chartex" xmlns:cx7="http://schemas.microsoft.com/office/drawing/2016/5/13/chartex" xmlns:cx6="http://schemas.microsoft.com/office/drawing/2016/5/12/chartex" xmlns:cx5="http://schemas.microsoft.com/office/drawing/2016/5/11/chartex" xmlns:cx4="http://schemas.microsoft.com/office/drawing/2016/5/10/chartex" xmlns:cx3="http://schemas.microsoft.com/office/drawing/2016/5/9/chartex" xmlns:cx2="http://schemas.microsoft.com/office/drawing/2015/10/21/chartex">
             <w:pict>
               <v:shape w14:anchorId="62826D37" id="Freccia a destra 11" o:spid="_x0000_s1026" type="#_x0000_t13" style="position:absolute;margin-left:-44.7pt;margin-top:7.15pt;width:45.5pt;height:30pt;z-index:251664384;visibility:visible;mso-wrap-style:square;mso-width-percent:0;mso-wrap-distance-left:9pt;mso-wrap-distance-top:0;mso-wrap-distance-right:9pt;mso-wrap-distance-bottom:0;mso-position-horizontal:absolute;mso-position-horizontal-relative:text;mso-position-vertical:absolute;mso-position-vertical-relative:text;mso-width-percent:0;mso-width-relative:margin;v-text-anchor:middle" o:gfxdata="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" adj="14479" fillcolor="red" strokecolor="red" strokeweight="1pt"/>
             </w:pict>
@@ -2508,6 +2518,7 @@
       <w:r>
         <w:rPr>
           <w:noProof/>
+          <w:lang w:val="en-GB" w:eastAsia="en-GB"/>
         </w:rPr>
         <w:drawing>
           <wp:inline distT="0" distB="0" distL="0" distR="0">
@@ -2525,7 +2536,7 @@
                     <pic:cNvPicPr/>
                   </pic:nvPicPr>
                   <pic:blipFill>
-                    <a:blip r:embed="rId11" cstate="print">
+                    <a:blip r:embed="rId12" cstate="print">
                       <a:extLst>
                         <a:ext uri="{28A0092B-C50C-407E-A947-70E740481C1C}">
                           <a14:useLocalDpi xmlns:a14="http://schemas.microsoft.com/office/drawing/2010/main" val="0"/>
@@ -2556,7 +2567,7 @@
       <w:pPr>
         <w:pStyle w:val="Didascalia"/>
       </w:pPr>
-      <w:bookmarkStart w:id="8" w:name="_Toc2341686"/>
+      <w:bookmarkStart w:id="7" w:name="_Toc2341686"/>
       <w:r>
         <w:t xml:space="preserve">Figura </w:t>
       </w:r>
@@ -2593,7 +2604,7 @@
       <w:r>
         <w:t xml:space="preserve"> Impostazione dell'elemento come progetto di GitHub</w:t>
       </w:r>
-      <w:bookmarkEnd w:id="8"/>
+      <w:bookmarkEnd w:id="7"/>
     </w:p>
     <w:p>
       <w:r>
@@ -2623,15 +2634,7 @@
         <w:t>URL di deposito</w:t>
       </w:r>
       <w:r>
-        <w:t xml:space="preserve"> il percorso </w:t>
-      </w:r>
-      <w:proofErr w:type="gramStart"/>
-      <w:r>
-        <w:t>della repository</w:t>
-      </w:r>
-      <w:proofErr w:type="gramEnd"/>
-      <w:r>
-        <w:t xml:space="preserve"> che si utilizza ad esempio per clonare la repository.</w:t>
+        <w:t xml:space="preserve"> il percorso della repository che si utilizza ad esempio per clonare la repository.</w:t>
       </w:r>
       <w:r>
         <w:t xml:space="preserve"> Tutto il resto rimarrà invariato.</w:t>
@@ -2644,6 +2647,7 @@
       <w:r>
         <w:rPr>
           <w:noProof/>
+          <w:lang w:val="en-GB" w:eastAsia="en-GB"/>
         </w:rPr>
         <mc:AlternateContent>
           <mc:Choice Requires="wps">
@@ -2713,7 +2717,7 @@
               </wp:anchor>
             </w:drawing>
           </mc:Choice>
-          <mc:Fallback>
+          <mc:Fallback xmlns:w16cid="http://schemas.microsoft.com/office/word/2016/wordml/cid" xmlns:am3d="http://schemas.microsoft.com/office/drawing/2017/model3d" xmlns:aink="http://schemas.microsoft.com/office/drawing/2016/ink" xmlns:cx8="http://schemas.microsoft.com/office/drawing/2016/5/14/chartex" xmlns:cx7="http://schemas.microsoft.com/office/drawing/2016/5/13/chartex" xmlns:cx6="http://schemas.microsoft.com/office/drawing/2016/5/12/chartex" xmlns:cx5="http://schemas.microsoft.com/office/drawing/2016/5/11/chartex" xmlns:cx4="http://schemas.microsoft.com/office/drawing/2016/5/10/chartex" xmlns:cx3="http://schemas.microsoft.com/office/drawing/2016/5/9/chartex" xmlns:cx2="http://schemas.microsoft.com/office/drawing/2015/10/21/chartex">
             <w:pict>
               <v:shape w14:anchorId="7B3A4015" id="Freccia a destra 13" o:spid="_x0000_s1026" type="#_x0000_t13" style="position:absolute;margin-left:49.8pt;margin-top:49.95pt;width:45.5pt;height:30pt;z-index:251666432;visibility:visible;mso-wrap-style:square;mso-width-percent:0;mso-wrap-distance-left:9pt;mso-wrap-distance-top:0;mso-wrap-distance-right:9pt;mso-wrap-distance-bottom:0;mso-position-horizontal:absolute;mso-position-horizontal-relative:text;mso-position-vertical:absolute;mso-position-vertical-relative:text;mso-width-percent:0;mso-width-relative:margin;v-text-anchor:middle" o:gfxdata="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" adj="14479" fillcolor="red" strokecolor="red" strokeweight="1pt"/>
             </w:pict>
@@ -2723,6 +2727,7 @@
       <w:r>
         <w:rPr>
           <w:noProof/>
+          <w:lang w:val="en-GB" w:eastAsia="en-GB"/>
         </w:rPr>
         <w:drawing>
           <wp:inline distT="0" distB="0" distL="0" distR="0">
@@ -2740,7 +2745,7 @@
                     <pic:cNvPicPr/>
                   </pic:nvPicPr>
                   <pic:blipFill>
-                    <a:blip r:embed="rId12">
+                    <a:blip r:embed="rId13">
                       <a:extLst>
                         <a:ext uri="{28A0092B-C50C-407E-A947-70E740481C1C}">
                           <a14:useLocalDpi xmlns:a14="http://schemas.microsoft.com/office/drawing/2010/main" val="0"/>
@@ -2771,7 +2776,7 @@
       <w:pPr>
         <w:pStyle w:val="Didascalia"/>
       </w:pPr>
-      <w:bookmarkStart w:id="9" w:name="_Toc2341687"/>
+      <w:bookmarkStart w:id="8" w:name="_Toc2341687"/>
       <w:r>
         <w:t xml:space="preserve">Figura </w:t>
       </w:r>
@@ -2808,7 +2813,7 @@
       <w:r>
         <w:t xml:space="preserve"> Gestione codice sorgente dell’elemento</w:t>
       </w:r>
-      <w:bookmarkEnd w:id="9"/>
+      <w:bookmarkEnd w:id="8"/>
     </w:p>
     <w:p>
       <w:r>
@@ -2837,6 +2842,7 @@
       <w:r>
         <w:rPr>
           <w:noProof/>
+          <w:lang w:val="en-GB" w:eastAsia="en-GB"/>
         </w:rPr>
         <mc:AlternateContent>
           <mc:Choice Requires="wps">
@@ -2906,7 +2912,7 @@
               </wp:anchor>
             </w:drawing>
           </mc:Choice>
-          <mc:Fallback>
+          <mc:Fallback xmlns:w16cid="http://schemas.microsoft.com/office/word/2016/wordml/cid" xmlns:am3d="http://schemas.microsoft.com/office/drawing/2017/model3d" xmlns:aink="http://schemas.microsoft.com/office/drawing/2016/ink" xmlns:cx8="http://schemas.microsoft.com/office/drawing/2016/5/14/chartex" xmlns:cx7="http://schemas.microsoft.com/office/drawing/2016/5/13/chartex" xmlns:cx6="http://schemas.microsoft.com/office/drawing/2016/5/12/chartex" xmlns:cx5="http://schemas.microsoft.com/office/drawing/2016/5/11/chartex" xmlns:cx4="http://schemas.microsoft.com/office/drawing/2016/5/10/chartex" xmlns:cx3="http://schemas.microsoft.com/office/drawing/2016/5/9/chartex" xmlns:cx2="http://schemas.microsoft.com/office/drawing/2015/10/21/chartex">
             <w:pict>
               <v:shape w14:anchorId="314435A9" id="Freccia a destra 16" o:spid="_x0000_s1026" type="#_x0000_t13" style="position:absolute;margin-left:-35.7pt;margin-top:73.85pt;width:39.5pt;height:30pt;z-index:251668480;visibility:visible;mso-wrap-style:square;mso-width-percent:0;mso-wrap-distance-left:9pt;mso-wrap-distance-top:0;mso-wrap-distance-right:9pt;mso-wrap-distance-bottom:0;mso-position-horizontal:absolute;mso-position-horizontal-relative:text;mso-position-vertical:absolute;mso-position-vertical-relative:text;mso-width-percent:0;mso-width-relative:margin;v-text-anchor:middle" o:gfxdata="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" adj="13397" fillcolor="red" strokecolor="red" strokeweight="1pt"/>
             </w:pict>
@@ -2916,6 +2922,7 @@
       <w:r>
         <w:rPr>
           <w:noProof/>
+          <w:lang w:val="en-GB" w:eastAsia="en-GB"/>
         </w:rPr>
         <w:drawing>
           <wp:inline distT="0" distB="0" distL="0" distR="0">
@@ -2933,7 +2940,7 @@
                     <pic:cNvPicPr/>
                   </pic:nvPicPr>
                   <pic:blipFill>
-                    <a:blip r:embed="rId13">
+                    <a:blip r:embed="rId14">
                       <a:extLst>
                         <a:ext uri="{28A0092B-C50C-407E-A947-70E740481C1C}">
                           <a14:useLocalDpi xmlns:a14="http://schemas.microsoft.com/office/drawing/2010/main" val="0"/>
@@ -2964,7 +2971,7 @@
       <w:pPr>
         <w:pStyle w:val="Didascalia"/>
       </w:pPr>
-      <w:bookmarkStart w:id="10" w:name="_Toc2341688"/>
+      <w:bookmarkStart w:id="9" w:name="_Toc2341688"/>
       <w:r>
         <w:t xml:space="preserve">Figura </w:t>
       </w:r>
@@ -3001,7 +3008,7 @@
       <w:r>
         <w:t xml:space="preserve"> Impostazione dei trigger di compilazione</w:t>
       </w:r>
-      <w:bookmarkEnd w:id="10"/>
+      <w:bookmarkEnd w:id="9"/>
     </w:p>
     <w:p>
       <w:r>
@@ -3033,6 +3040,7 @@
       <w:r>
         <w:rPr>
           <w:noProof/>
+          <w:lang w:val="en-GB" w:eastAsia="en-GB"/>
         </w:rPr>
         <w:lastRenderedPageBreak/>
         <mc:AlternateContent>
@@ -3103,7 +3111,7 @@
               </wp:anchor>
             </w:drawing>
           </mc:Choice>
-          <mc:Fallback>
+          <mc:Fallback xmlns:w16cid="http://schemas.microsoft.com/office/word/2016/wordml/cid" xmlns:am3d="http://schemas.microsoft.com/office/drawing/2017/model3d" xmlns:aink="http://schemas.microsoft.com/office/drawing/2016/ink" xmlns:cx8="http://schemas.microsoft.com/office/drawing/2016/5/14/chartex" xmlns:cx7="http://schemas.microsoft.com/office/drawing/2016/5/13/chartex" xmlns:cx6="http://schemas.microsoft.com/office/drawing/2016/5/12/chartex" xmlns:cx5="http://schemas.microsoft.com/office/drawing/2016/5/11/chartex" xmlns:cx4="http://schemas.microsoft.com/office/drawing/2016/5/10/chartex" xmlns:cx3="http://schemas.microsoft.com/office/drawing/2016/5/9/chartex" xmlns:cx2="http://schemas.microsoft.com/office/drawing/2015/10/21/chartex">
             <w:pict>
               <v:shapetype w14:anchorId="37F48A65" id="_x0000_t13" coordsize="21600,21600" o:spt="13" adj="16200,5400" path="m@0,l@0@1,0@1,0@2@0@2@0,21600,21600,10800xe">
                 <v:stroke joinstyle="miter"/>
@@ -3129,6 +3137,7 @@
       <w:r>
         <w:rPr>
           <w:noProof/>
+          <w:lang w:val="en-GB" w:eastAsia="en-GB"/>
         </w:rPr>
         <w:drawing>
           <wp:inline distT="0" distB="0" distL="0" distR="0">
@@ -3146,7 +3155,7 @@
                     <pic:cNvPicPr/>
                   </pic:nvPicPr>
                   <pic:blipFill>
-                    <a:blip r:embed="rId14">
+                    <a:blip r:embed="rId15">
                       <a:extLst>
                         <a:ext uri="{28A0092B-C50C-407E-A947-70E740481C1C}">
                           <a14:useLocalDpi xmlns:a14="http://schemas.microsoft.com/office/drawing/2010/main" val="0"/>
@@ -3177,7 +3186,7 @@
       <w:pPr>
         <w:pStyle w:val="Didascalia"/>
       </w:pPr>
-      <w:bookmarkStart w:id="11" w:name="_Toc2341689"/>
+      <w:bookmarkStart w:id="10" w:name="_Toc2341689"/>
       <w:r>
         <w:t xml:space="preserve">Figura </w:t>
       </w:r>
@@ -3214,24 +3223,24 @@
       <w:r>
         <w:t xml:space="preserve"> Comandi da eseguire durante la compilazione</w:t>
       </w:r>
+      <w:bookmarkEnd w:id="10"/>
+    </w:p>
+    <w:p>
+      <w:r>
+        <w:t>Fatto ciò la configurazione sarà terminata e potremo salvare.</w:t>
+      </w:r>
+    </w:p>
+    <w:p>
+      <w:pPr>
+        <w:pStyle w:val="Titolo2"/>
+      </w:pPr>
+      <w:bookmarkStart w:id="11" w:name="_Toc2341717"/>
+      <w:r>
+        <w:t>Configurare GitHub per l’utilizzo con Jenkins</w:t>
+      </w:r>
       <w:bookmarkEnd w:id="11"/>
     </w:p>
     <w:p>
-      <w:r>
-        <w:t>Fatto ciò la configurazione sarà terminata e potremo salvare.</w:t>
-      </w:r>
-    </w:p>
-    <w:p>
-      <w:pPr>
-        <w:pStyle w:val="Titolo2"/>
-      </w:pPr>
-      <w:bookmarkStart w:id="12" w:name="_Toc2341717"/>
-      <w:r>
-        <w:t>Configurare GitHub per l’utilizzo con Jenkins</w:t>
-      </w:r>
-      <w:bookmarkEnd w:id="12"/>
-    </w:p>
-    <w:p>
       <w:pPr>
         <w:rPr>
           <w:lang w:val="it-IT" w:eastAsia="it-IT"/>
@@ -3240,6 +3249,7 @@
       <w:r>
         <w:rPr>
           <w:noProof/>
+          <w:lang w:val="en-GB" w:eastAsia="en-GB"/>
         </w:rPr>
         <mc:AlternateContent>
           <mc:Choice Requires="wps">
@@ -3309,7 +3319,7 @@
               </wp:anchor>
             </w:drawing>
           </mc:Choice>
-          <mc:Fallback>
+          <mc:Fallback xmlns:w16cid="http://schemas.microsoft.com/office/word/2016/wordml/cid" xmlns:am3d="http://schemas.microsoft.com/office/drawing/2017/model3d" xmlns:aink="http://schemas.microsoft.com/office/drawing/2016/ink" xmlns:cx8="http://schemas.microsoft.com/office/drawing/2016/5/14/chartex" xmlns:cx7="http://schemas.microsoft.com/office/drawing/2016/5/13/chartex" xmlns:cx6="http://schemas.microsoft.com/office/drawing/2016/5/12/chartex" xmlns:cx5="http://schemas.microsoft.com/office/drawing/2016/5/11/chartex" xmlns:cx4="http://schemas.microsoft.com/office/drawing/2016/5/10/chartex" xmlns:cx3="http://schemas.microsoft.com/office/drawing/2016/5/9/chartex" xmlns:cx2="http://schemas.microsoft.com/office/drawing/2015/10/21/chartex">
             <w:pict>
               <v:shape w14:anchorId="61107CFA" id="Freccia a destra 20" o:spid="_x0000_s1026" type="#_x0000_t13" style="position:absolute;margin-left:469.8pt;margin-top:32.25pt;width:39.5pt;height:30pt;rotation:180;z-index:251672576;visibility:visible;mso-wrap-style:square;mso-width-percent:0;mso-wrap-distance-left:9pt;mso-wrap-distance-top:0;mso-wrap-distance-right:9pt;mso-wrap-distance-bottom:0;mso-position-horizontal:absolute;mso-position-horizontal-relative:text;mso-position-vertical:absolute;mso-position-vertical-relative:text;mso-width-percent:0;mso-width-relative:margin;v-text-anchor:middle" o:gfxdata="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" adj="13397" fillcolor="red" strokecolor="red" strokeweight="1pt"/>
             </w:pict>
@@ -3320,21 +3330,7 @@
         <w:rPr>
           <w:lang w:val="it-IT" w:eastAsia="it-IT"/>
         </w:rPr>
-        <w:t xml:space="preserve">Per collegare Jenkins </w:t>
-      </w:r>
-      <w:proofErr w:type="gramStart"/>
-      <w:r>
-        <w:rPr>
-          <w:lang w:val="it-IT" w:eastAsia="it-IT"/>
-        </w:rPr>
-        <w:t>alla repository</w:t>
-      </w:r>
-      <w:proofErr w:type="gramEnd"/>
-      <w:r>
-        <w:rPr>
-          <w:lang w:val="it-IT" w:eastAsia="it-IT"/>
-        </w:rPr>
-        <w:t xml:space="preserve"> di GitHub bisognerà andare nelle impostazioni di quest’ultima e creare un webhook. Per fare ciò si dovrà appunto accedere al pannello di impostazioni della cartella di GitHub.</w:t>
+        <w:t>Per collegare Jenkins alla repository di GitHub bisognerà andare nelle impostazioni di quest’ultima e creare un webhook. Per fare ciò si dovrà appunto accedere al pannello di impostazioni della cartella di GitHub.</w:t>
       </w:r>
     </w:p>
     <w:p>
@@ -3344,7 +3340,7 @@
       <w:r>
         <w:rPr>
           <w:noProof/>
-          <w:lang w:val="it-IT" w:eastAsia="it-IT"/>
+          <w:lang w:val="en-GB" w:eastAsia="en-GB"/>
         </w:rPr>
         <w:drawing>
           <wp:inline distT="0" distB="0" distL="0" distR="0">
@@ -3362,7 +3358,7 @@
                     <pic:cNvPicPr/>
                   </pic:nvPicPr>
                   <pic:blipFill>
-                    <a:blip r:embed="rId15">
+                    <a:blip r:embed="rId16">
                       <a:extLst>
                         <a:ext uri="{28A0092B-C50C-407E-A947-70E740481C1C}">
                           <a14:useLocalDpi xmlns:a14="http://schemas.microsoft.com/office/drawing/2010/main" val="0"/>
@@ -3393,22 +3389,35 @@
       <w:pPr>
         <w:pStyle w:val="Didascalia"/>
       </w:pPr>
-      <w:bookmarkStart w:id="13" w:name="_Toc2341690"/>
+      <w:bookmarkStart w:id="12" w:name="_Toc2341690"/>
       <w:r>
         <w:t xml:space="preserve">Figura </w:t>
       </w:r>
-      <w:fldSimple w:instr=" SEQ Figura \* ARABIC ">
-        <w:r>
-          <w:rPr>
-            <w:noProof/>
-          </w:rPr>
-          <w:t>9</w:t>
-        </w:r>
-      </w:fldSimple>
+      <w:r>
+        <w:fldChar w:fldCharType="begin"/>
+      </w:r>
+      <w:r>
+        <w:instrText xml:space="preserve"> SEQ Figura \* ARABIC </w:instrText>
+      </w:r>
+      <w:r>
+        <w:fldChar w:fldCharType="separate"/>
+      </w:r>
+      <w:r>
+        <w:rPr>
+          <w:noProof/>
+        </w:rPr>
+        <w:t>9</w:t>
+      </w:r>
+      <w:r>
+        <w:rPr>
+          <w:noProof/>
+        </w:rPr>
+        <w:fldChar w:fldCharType="end"/>
+      </w:r>
       <w:r>
         <w:t xml:space="preserve"> GitHub settings</w:t>
       </w:r>
-      <w:bookmarkEnd w:id="13"/>
+      <w:bookmarkEnd w:id="12"/>
     </w:p>
     <w:p>
       <w:pPr>
@@ -3442,6 +3451,7 @@
       <w:r>
         <w:rPr>
           <w:noProof/>
+          <w:lang w:val="en-GB" w:eastAsia="en-GB"/>
         </w:rPr>
         <mc:AlternateContent>
           <mc:Choice Requires="wps">
@@ -3511,7 +3521,7 @@
               </wp:anchor>
             </w:drawing>
           </mc:Choice>
-          <mc:Fallback>
+          <mc:Fallback xmlns:w16cid="http://schemas.microsoft.com/office/word/2016/wordml/cid" xmlns:am3d="http://schemas.microsoft.com/office/drawing/2017/model3d" xmlns:aink="http://schemas.microsoft.com/office/drawing/2016/ink" xmlns:cx8="http://schemas.microsoft.com/office/drawing/2016/5/14/chartex" xmlns:cx7="http://schemas.microsoft.com/office/drawing/2016/5/13/chartex" xmlns:cx6="http://schemas.microsoft.com/office/drawing/2016/5/12/chartex" xmlns:cx5="http://schemas.microsoft.com/office/drawing/2016/5/11/chartex" xmlns:cx4="http://schemas.microsoft.com/office/drawing/2016/5/10/chartex" xmlns:cx3="http://schemas.microsoft.com/office/drawing/2016/5/9/chartex" xmlns:cx2="http://schemas.microsoft.com/office/drawing/2015/10/21/chartex">
             <w:pict>
               <v:shape w14:anchorId="62739D9A" id="Freccia a destra 21" o:spid="_x0000_s1026" type="#_x0000_t13" style="position:absolute;margin-left:145.8pt;margin-top:79.85pt;width:39.5pt;height:30pt;rotation:180;z-index:251674624;visibility:visible;mso-wrap-style:square;mso-width-percent:0;mso-wrap-distance-left:9pt;mso-wrap-distance-top:0;mso-wrap-distance-right:9pt;mso-wrap-distance-bottom:0;mso-position-horizontal:absolute;mso-position-horizontal-relative:text;mso-position-vertical:absolute;mso-position-vertical-relative:text;mso-width-percent:0;mso-width-relative:margin;v-text-anchor:middle" o:gfxdata="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" adj="13397" fillcolor="red" strokecolor="red" strokeweight="1pt"/>
             </w:pict>
@@ -3521,7 +3531,7 @@
       <w:r>
         <w:rPr>
           <w:noProof/>
-          <w:lang w:val="it-IT" w:eastAsia="it-IT"/>
+          <w:lang w:val="en-GB" w:eastAsia="en-GB"/>
         </w:rPr>
         <w:drawing>
           <wp:inline distT="0" distB="0" distL="0" distR="0">
@@ -3539,7 +3549,7 @@
                     <pic:cNvPicPr/>
                   </pic:nvPicPr>
                   <pic:blipFill>
-                    <a:blip r:embed="rId16">
+                    <a:blip r:embed="rId17">
                       <a:extLst>
                         <a:ext uri="{28A0092B-C50C-407E-A947-70E740481C1C}">
                           <a14:useLocalDpi xmlns:a14="http://schemas.microsoft.com/office/drawing/2010/main" val="0"/>
@@ -3573,22 +3583,35 @@
           <w:lang w:val="it-IT" w:eastAsia="it-IT"/>
         </w:rPr>
       </w:pPr>
-      <w:bookmarkStart w:id="14" w:name="_Toc2341691"/>
+      <w:bookmarkStart w:id="13" w:name="_Toc2341691"/>
       <w:r>
         <w:t xml:space="preserve">Figura </w:t>
       </w:r>
-      <w:fldSimple w:instr=" SEQ Figura \* ARABIC ">
-        <w:r>
-          <w:rPr>
-            <w:noProof/>
-          </w:rPr>
-          <w:t>10</w:t>
-        </w:r>
-      </w:fldSimple>
+      <w:r>
+        <w:fldChar w:fldCharType="begin"/>
+      </w:r>
+      <w:r>
+        <w:instrText xml:space="preserve"> SEQ Figura \* ARABIC </w:instrText>
+      </w:r>
+      <w:r>
+        <w:fldChar w:fldCharType="separate"/>
+      </w:r>
+      <w:r>
+        <w:rPr>
+          <w:noProof/>
+        </w:rPr>
+        <w:t>10</w:t>
+      </w:r>
+      <w:r>
+        <w:rPr>
+          <w:noProof/>
+        </w:rPr>
+        <w:fldChar w:fldCharType="end"/>
+      </w:r>
       <w:r>
         <w:t xml:space="preserve"> GitHub webhooks menu</w:t>
       </w:r>
-      <w:bookmarkEnd w:id="14"/>
+      <w:bookmarkEnd w:id="13"/>
     </w:p>
     <w:p>
       <w:pPr>
@@ -3618,24 +3641,18 @@
         <w:rPr>
           <w:lang w:val="it-IT" w:eastAsia="it-IT"/>
         </w:rPr>
-        <w:t>per creare un nuovo webhook</w:t>
+        <w:t xml:space="preserve">per creare un nuovo webhook, </w:t>
       </w:r>
       <w:r>
         <w:rPr>
           <w:lang w:val="it-IT" w:eastAsia="it-IT"/>
         </w:rPr>
-        <w:t xml:space="preserve">, </w:t>
+        <w:t>si selezionerà il tasto situato in alto a destra</w:t>
       </w:r>
       <w:r>
         <w:rPr>
           <w:lang w:val="it-IT" w:eastAsia="it-IT"/>
         </w:rPr>
-        <w:t>si selezionerà il tasto situato in alto a destra</w:t>
-      </w:r>
-      <w:r>
-        <w:rPr>
-          <w:lang w:val="it-IT" w:eastAsia="it-IT"/>
-        </w:rPr>
         <w:t>.</w:t>
       </w:r>
     </w:p>
@@ -3646,7 +3663,7 @@
       <w:r>
         <w:rPr>
           <w:noProof/>
-          <w:lang w:val="it-IT" w:eastAsia="it-IT"/>
+          <w:lang w:val="en-GB" w:eastAsia="en-GB"/>
         </w:rPr>
         <w:lastRenderedPageBreak/>
         <w:drawing>
@@ -3665,7 +3682,7 @@
                     <pic:cNvPicPr/>
                   </pic:nvPicPr>
                   <pic:blipFill>
-                    <a:blip r:embed="rId17">
+                    <a:blip r:embed="rId18">
                       <a:extLst>
                         <a:ext uri="{28A0092B-C50C-407E-A947-70E740481C1C}">
                           <a14:useLocalDpi xmlns:a14="http://schemas.microsoft.com/office/drawing/2010/main" val="0"/>
@@ -3696,22 +3713,35 @@
       <w:pPr>
         <w:pStyle w:val="Didascalia"/>
       </w:pPr>
-      <w:bookmarkStart w:id="15" w:name="_Toc2341692"/>
+      <w:bookmarkStart w:id="14" w:name="_Toc2341692"/>
       <w:r>
         <w:t xml:space="preserve">Figura </w:t>
       </w:r>
-      <w:fldSimple w:instr=" SEQ Figura \* ARABIC ">
-        <w:r>
-          <w:rPr>
-            <w:noProof/>
-          </w:rPr>
-          <w:t>11</w:t>
-        </w:r>
-      </w:fldSimple>
+      <w:r>
+        <w:fldChar w:fldCharType="begin"/>
+      </w:r>
+      <w:r>
+        <w:instrText xml:space="preserve"> SEQ Figura \* ARABIC </w:instrText>
+      </w:r>
+      <w:r>
+        <w:fldChar w:fldCharType="separate"/>
+      </w:r>
+      <w:r>
+        <w:rPr>
+          <w:noProof/>
+        </w:rPr>
+        <w:t>11</w:t>
+      </w:r>
+      <w:r>
+        <w:rPr>
+          <w:noProof/>
+        </w:rPr>
+        <w:fldChar w:fldCharType="end"/>
+      </w:r>
       <w:r>
         <w:t xml:space="preserve"> Bottone creazione nuovo webhook</w:t>
       </w:r>
-      <w:bookmarkEnd w:id="15"/>
+      <w:bookmarkEnd w:id="14"/>
     </w:p>
     <w:p>
       <w:pPr>
@@ -3749,14 +3779,14 @@
         <w:rPr>
           <w:b/>
         </w:rPr>
-        <w:t>github</w:t>
+        <w:t>github-webhook</w:t>
       </w:r>
       <w:proofErr w:type="spellEnd"/>
       <w:r>
         <w:rPr>
           <w:b/>
         </w:rPr>
-        <w:t>-webhook/</w:t>
+        <w:t>/</w:t>
       </w:r>
       <w:r>
         <w:t>”</w:t>
@@ -3767,6 +3797,7 @@
       <w:r>
         <w:rPr>
           <w:noProof/>
+          <w:lang w:val="en-GB" w:eastAsia="en-GB"/>
         </w:rPr>
         <w:drawing>
           <wp:inline distT="0" distB="0" distL="0" distR="0">
@@ -3784,7 +3815,7 @@
                     <pic:cNvPicPr/>
                   </pic:nvPicPr>
                   <pic:blipFill>
-                    <a:blip r:embed="rId18">
+                    <a:blip r:embed="rId19">
                       <a:extLst>
                         <a:ext uri="{28A0092B-C50C-407E-A947-70E740481C1C}">
                           <a14:useLocalDpi xmlns:a14="http://schemas.microsoft.com/office/drawing/2010/main" val="0"/>
@@ -3815,22 +3846,35 @@
       <w:pPr>
         <w:pStyle w:val="Didascalia"/>
       </w:pPr>
-      <w:bookmarkStart w:id="16" w:name="_Toc2341693"/>
+      <w:bookmarkStart w:id="15" w:name="_Toc2341693"/>
       <w:r>
         <w:t xml:space="preserve">Figura </w:t>
       </w:r>
-      <w:fldSimple w:instr=" SEQ Figura \* ARABIC ">
-        <w:r>
-          <w:rPr>
-            <w:noProof/>
-          </w:rPr>
-          <w:t>12</w:t>
-        </w:r>
-      </w:fldSimple>
+      <w:r>
+        <w:fldChar w:fldCharType="begin"/>
+      </w:r>
+      <w:r>
+        <w:instrText xml:space="preserve"> SEQ Figura \* ARABIC </w:instrText>
+      </w:r>
+      <w:r>
+        <w:fldChar w:fldCharType="separate"/>
+      </w:r>
+      <w:r>
+        <w:rPr>
+          <w:noProof/>
+        </w:rPr>
+        <w:t>12</w:t>
+      </w:r>
+      <w:r>
+        <w:rPr>
+          <w:noProof/>
+        </w:rPr>
+        <w:fldChar w:fldCharType="end"/>
+      </w:r>
       <w:r>
         <w:t xml:space="preserve"> Inserimento dell'URL del payload</w:t>
       </w:r>
-      <w:bookmarkEnd w:id="16"/>
+      <w:bookmarkEnd w:id="15"/>
     </w:p>
     <w:p>
       <w:r>
@@ -3895,6 +3939,7 @@
       <w:r>
         <w:rPr>
           <w:noProof/>
+          <w:lang w:val="en-GB" w:eastAsia="en-GB"/>
         </w:rPr>
         <w:drawing>
           <wp:inline distT="0" distB="0" distL="0" distR="0" wp14:anchorId="49FBFF10" wp14:editId="6374F801">
@@ -3912,7 +3957,7 @@
                     <pic:cNvPicPr/>
                   </pic:nvPicPr>
                   <pic:blipFill>
-                    <a:blip r:embed="rId19">
+                    <a:blip r:embed="rId20">
                       <a:extLst>
                         <a:ext uri="{28A0092B-C50C-407E-A947-70E740481C1C}">
                           <a14:useLocalDpi xmlns:a14="http://schemas.microsoft.com/office/drawing/2010/main" val="0"/>
@@ -3943,22 +3988,35 @@
       <w:pPr>
         <w:pStyle w:val="Didascalia"/>
       </w:pPr>
-      <w:bookmarkStart w:id="17" w:name="_Toc2341694"/>
+      <w:bookmarkStart w:id="16" w:name="_Toc2341694"/>
       <w:r>
         <w:t xml:space="preserve">Figura </w:t>
       </w:r>
-      <w:fldSimple w:instr=" SEQ Figura \* ARABIC ">
-        <w:r>
-          <w:rPr>
-            <w:noProof/>
-          </w:rPr>
-          <w:t>13</w:t>
-        </w:r>
-      </w:fldSimple>
+      <w:r>
+        <w:fldChar w:fldCharType="begin"/>
+      </w:r>
+      <w:r>
+        <w:instrText xml:space="preserve"> SEQ Figura \* ARABIC </w:instrText>
+      </w:r>
+      <w:r>
+        <w:fldChar w:fldCharType="separate"/>
+      </w:r>
+      <w:r>
+        <w:rPr>
+          <w:noProof/>
+        </w:rPr>
+        <w:t>13</w:t>
+      </w:r>
+      <w:r>
+        <w:rPr>
+          <w:noProof/>
+        </w:rPr>
+        <w:fldChar w:fldCharType="end"/>
+      </w:r>
       <w:r>
         <w:t xml:space="preserve"> Selezione del tipo del contenuto</w:t>
       </w:r>
-      <w:bookmarkEnd w:id="17"/>
+      <w:bookmarkEnd w:id="16"/>
     </w:p>
     <w:p>
       <w:r>
@@ -3999,13 +4057,27 @@
         <w:rPr>
           <w:b/>
         </w:rPr>
-        <w:t xml:space="preserve"> events </w:t>
+        <w:t xml:space="preserve"> </w:t>
       </w:r>
       <w:proofErr w:type="spellStart"/>
       <w:r>
         <w:rPr>
           <w:b/>
         </w:rPr>
+        <w:t>events</w:t>
+      </w:r>
+      <w:proofErr w:type="spellEnd"/>
+      <w:r>
+        <w:rPr>
+          <w:b/>
+        </w:rPr>
+        <w:t xml:space="preserve"> </w:t>
+      </w:r>
+      <w:proofErr w:type="spellStart"/>
+      <w:r>
+        <w:rPr>
+          <w:b/>
+        </w:rPr>
         <w:t>would</w:t>
       </w:r>
       <w:proofErr w:type="spellEnd"/>
@@ -4027,13 +4099,27 @@
         <w:rPr>
           <w:b/>
         </w:rPr>
-        <w:t xml:space="preserve"> like to trigger </w:t>
+        <w:t xml:space="preserve"> </w:t>
       </w:r>
       <w:proofErr w:type="spellStart"/>
       <w:r>
         <w:rPr>
           <w:b/>
         </w:rPr>
+        <w:t>like</w:t>
+      </w:r>
+      <w:proofErr w:type="spellEnd"/>
+      <w:r>
+        <w:rPr>
+          <w:b/>
+        </w:rPr>
+        <w:t xml:space="preserve"> to trigger </w:t>
+      </w:r>
+      <w:proofErr w:type="spellStart"/>
+      <w:r>
+        <w:rPr>
+          <w:b/>
+        </w:rPr>
         <w:t>this</w:t>
       </w:r>
       <w:proofErr w:type="spellEnd"/>
@@ -4041,7 +4127,21 @@
         <w:rPr>
           <w:b/>
         </w:rPr>
-        <w:t xml:space="preserve"> webhook?</w:t>
+        <w:t xml:space="preserve"> </w:t>
+      </w:r>
+      <w:proofErr w:type="spellStart"/>
+      <w:r>
+        <w:rPr>
+          <w:b/>
+        </w:rPr>
+        <w:t>webhook</w:t>
+      </w:r>
+      <w:proofErr w:type="spellEnd"/>
+      <w:r>
+        <w:rPr>
+          <w:b/>
+        </w:rPr>
+        <w:t>?</w:t>
       </w:r>
       <w:r>
         <w:t xml:space="preserve"> selezionare il radio </w:t>
@@ -4075,8 +4175,16 @@
         <w:rPr>
           <w:b/>
         </w:rPr>
-        <w:t xml:space="preserve"> event</w:t>
-      </w:r>
+        <w:t xml:space="preserve"> </w:t>
+      </w:r>
+      <w:proofErr w:type="spellStart"/>
+      <w:r>
+        <w:rPr>
+          <w:b/>
+        </w:rPr>
+        <w:t>event</w:t>
+      </w:r>
+      <w:proofErr w:type="spellEnd"/>
       <w:r>
         <w:t>"</w:t>
       </w:r>
@@ -4091,6 +4199,7 @@
       <w:r>
         <w:rPr>
           <w:noProof/>
+          <w:lang w:val="en-GB" w:eastAsia="en-GB"/>
         </w:rPr>
         <w:drawing>
           <wp:inline distT="0" distB="0" distL="0" distR="0">
@@ -4108,7 +4217,7 @@
                     <pic:cNvPicPr/>
                   </pic:nvPicPr>
                   <pic:blipFill>
-                    <a:blip r:embed="rId20">
+                    <a:blip r:embed="rId21">
                       <a:extLst>
                         <a:ext uri="{28A0092B-C50C-407E-A947-70E740481C1C}">
                           <a14:useLocalDpi xmlns:a14="http://schemas.microsoft.com/office/drawing/2010/main" val="0"/>
@@ -4139,59 +4248,81 @@
       <w:pPr>
         <w:pStyle w:val="Didascalia"/>
       </w:pPr>
-      <w:bookmarkStart w:id="18" w:name="_Toc2341695"/>
+      <w:bookmarkStart w:id="17" w:name="_Toc2341695"/>
       <w:r>
         <w:t xml:space="preserve">Figura </w:t>
       </w:r>
-      <w:fldSimple w:instr=" SEQ Figura \* ARABIC ">
-        <w:r>
-          <w:rPr>
-            <w:noProof/>
-          </w:rPr>
-          <w:t>14</w:t>
-        </w:r>
-      </w:fldSimple>
+      <w:r>
+        <w:fldChar w:fldCharType="begin"/>
+      </w:r>
+      <w:r>
+        <w:instrText xml:space="preserve"> SEQ Figura \* ARABIC </w:instrText>
+      </w:r>
+      <w:r>
+        <w:fldChar w:fldCharType="separate"/>
+      </w:r>
+      <w:r>
+        <w:rPr>
+          <w:noProof/>
+        </w:rPr>
+        <w:t>14</w:t>
+      </w:r>
+      <w:r>
+        <w:rPr>
+          <w:noProof/>
+        </w:rPr>
+        <w:fldChar w:fldCharType="end"/>
+      </w:r>
       <w:r>
         <w:t xml:space="preserve"> Webhook event trigger</w:t>
       </w:r>
+      <w:bookmarkEnd w:id="17"/>
+    </w:p>
+    <w:p>
+      <w:r>
+        <w:t>Fatto ciò il collegamento con Jenkins dovrebbe funzionare</w:t>
+      </w:r>
+      <w:r>
+        <w:t xml:space="preserve">, per testarne il corretto funzionamento </w:t>
+      </w:r>
+      <w:r>
+        <w:t xml:space="preserve">si eseguirà un </w:t>
+      </w:r>
+      <w:proofErr w:type="spellStart"/>
+      <w:r>
+        <w:t>push</w:t>
+      </w:r>
+      <w:proofErr w:type="spellEnd"/>
+      <w:r>
+        <w:t xml:space="preserve"> alla cartella di GitHub ed esso dovrebbe far partire il lavoro di </w:t>
+      </w:r>
+      <w:proofErr w:type="spellStart"/>
+      <w:r>
+        <w:t>jenkins</w:t>
+      </w:r>
+      <w:proofErr w:type="spellEnd"/>
+      <w:r>
+        <w:t>.</w:t>
+      </w:r>
+    </w:p>
+    <w:p>
+      <w:pPr>
+        <w:jc w:val="left"/>
+      </w:pPr>
+      <w:r>
+        <w:br w:type="page"/>
+      </w:r>
+    </w:p>
+    <w:p>
+      <w:pPr>
+        <w:pStyle w:val="Titolo2"/>
+      </w:pPr>
+      <w:bookmarkStart w:id="18" w:name="_Toc2341718"/>
+      <w:r>
+        <w:lastRenderedPageBreak/>
+        <w:t>Indice delle figure</w:t>
+      </w:r>
       <w:bookmarkEnd w:id="18"/>
-    </w:p>
-    <w:p>
-      <w:r>
-        <w:t>Fatto ciò il collegamento con Jenkins dovrebbe funzionare</w:t>
-      </w:r>
-      <w:r>
-        <w:t xml:space="preserve">, per testarne il corretto funzionamento </w:t>
-      </w:r>
-      <w:r>
-        <w:t xml:space="preserve">si eseguirà un </w:t>
-      </w:r>
-      <w:proofErr w:type="spellStart"/>
-      <w:r>
-        <w:t>push</w:t>
-      </w:r>
-      <w:proofErr w:type="spellEnd"/>
-      <w:r>
-        <w:t xml:space="preserve"> alla cartella di GitHub ed esso dovrebbe far partire il lavoro di </w:t>
-      </w:r>
-      <w:proofErr w:type="spellStart"/>
-      <w:r>
-        <w:t>jenkins</w:t>
-      </w:r>
-      <w:proofErr w:type="spellEnd"/>
-      <w:r>
-        <w:t>.</w:t>
-      </w:r>
-    </w:p>
-    <w:p>
-      <w:pPr>
-        <w:pStyle w:val="Titolo2"/>
-      </w:pPr>
-      <w:bookmarkStart w:id="19" w:name="_Toc2341718"/>
-      <w:r>
-        <w:t>Indice delle figure</w:t>
-      </w:r>
-      <w:bookmarkEnd w:id="19"/>
     </w:p>
     <w:p>
       <w:pPr>
@@ -5160,7 +5291,12 @@
       </w:r>
     </w:p>
     <w:sectPr>
-      <w:headerReference w:type="default" r:id="rId21"/>
+      <w:headerReference w:type="even" r:id="rId22"/>
+      <w:headerReference w:type="default" r:id="rId23"/>
+      <w:footerReference w:type="even" r:id="rId24"/>
+      <w:footerReference w:type="default" r:id="rId25"/>
+      <w:headerReference w:type="first" r:id="rId26"/>
+      <w:footerReference w:type="first" r:id="rId27"/>
       <w:pgSz w:w="11906" w:h="16838"/>
       <w:pgMar w:top="1417" w:right="1134" w:bottom="1134" w:left="1134" w:header="708" w:footer="708" w:gutter="0"/>
       <w:cols w:space="708"/>
@@ -5171,7 +5307,7 @@
 </file>
 
 <file path=word/endnotes.xml><?xml version="1.0" encoding="utf-8"?>
-<w:endnotes xmlns:wpc="http://schemas.microsoft.com/office/word/2010/wordprocessingCanvas" xmlns:cx="http://schemas.microsoft.com/office/drawing/2014/chartex" xmlns:cx1="http://schemas.microsoft.com/office/drawing/2015/9/8/chartex" xmlns:cx2="http://schemas.microsoft.com/office/drawing/2015/10/21/chartex" xmlns:cx3="http://schemas.microsoft.com/office/drawing/2016/5/9/chartex" xmlns:cx4="http://schemas.microsoft.com/office/drawing/2016/5/10/chartex" xmlns:cx5="http://schemas.microsoft.com/office/drawing/2016/5/11/chartex" xmlns:cx6="http://schemas.microsoft.com/office/drawing/2016/5/12/chartex" xmlns:cx7="http://schemas.microsoft.com/office/drawing/2016/5/13/chartex" xmlns:cx8="http://schemas.microsoft.com/office/drawing/2016/5/14/chartex" xmlns:mc="http://schemas.openxmlformats.org/markup-compatibility/2006" xmlns:aink="http://schemas.microsoft.com/office/drawing/2016/ink" xmlns:am3d="http://schemas.microsoft.com/office/drawing/2017/model3d" xmlns:o="urn:schemas-microsoft-com:office:office" xmlns:r="http://schemas.openxmlformats.org/officeDocument/2006/relationships" xmlns:m="http://schemas.openxmlformats.org/officeDocument/2006/math" xmlns:v="urn:schemas-microsoft-com:vml" xmlns:wp14="http://schemas.microsoft.com/office/word/2010/wordprocessingDrawing" xmlns:wp="http://schemas.openxmlformats.org/drawingml/2006/wordprocessingDrawing" xmlns:w10="urn:schemas-microsoft-com:office:word" xmlns:w="http://schemas.openxmlformats.org/wordprocessingml/2006/main" xmlns:w14="http://schemas.microsoft.com/office/word/2010/wordml" xmlns:w15="http://schemas.microsoft.com/office/word/2012/wordml" xmlns:w16cid="http://schemas.microsoft.com/office/word/2016/wordml/cid" xmlns:w16se="http://schemas.microsoft.com/office/word/2015/wordml/symex" xmlns:wpg="http://schemas.microsoft.com/office/word/2010/wordprocessingGroup" xmlns:wpi="http://schemas.microsoft.com/office/word/2010/wordprocessingInk" xmlns:wne="http://schemas.microsoft.com/office/word/2006/wordml" xmlns:wps="http://schemas.microsoft.com/office/word/2010/wordprocessingShape" mc:Ignorable="w14 w15 w16se w16cid wp14">
+<w:endnotes xmlns:wpc="http://schemas.microsoft.com/office/word/2010/wordprocessingCanvas" xmlns:cx="http://schemas.microsoft.com/office/drawing/2014/chartex" xmlns:cx1="http://schemas.microsoft.com/office/drawing/2015/9/8/chartex" xmlns:mc="http://schemas.openxmlformats.org/markup-compatibility/2006" xmlns:o="urn:schemas-microsoft-com:office:office" xmlns:r="http://schemas.openxmlformats.org/officeDocument/2006/relationships" xmlns:m="http://schemas.openxmlformats.org/officeDocument/2006/math" xmlns:v="urn:schemas-microsoft-com:vml" xmlns:wp14="http://schemas.microsoft.com/office/word/2010/wordprocessingDrawing" xmlns:wp="http://schemas.openxmlformats.org/drawingml/2006/wordprocessingDrawing" xmlns:w10="urn:schemas-microsoft-com:office:word" xmlns:w="http://schemas.openxmlformats.org/wordprocessingml/2006/main" xmlns:w14="http://schemas.microsoft.com/office/word/2010/wordml" xmlns:w15="http://schemas.microsoft.com/office/word/2012/wordml" xmlns:w16se="http://schemas.microsoft.com/office/word/2015/wordml/symex" xmlns:wpg="http://schemas.microsoft.com/office/word/2010/wordprocessingGroup" xmlns:wpi="http://schemas.microsoft.com/office/word/2010/wordprocessingInk" xmlns:wne="http://schemas.microsoft.com/office/word/2006/wordml" xmlns:wps="http://schemas.microsoft.com/office/word/2010/wordprocessingShape" mc:Ignorable="w14 w15 w16se wp14">
   <w:endnote w:type="separator" w:id="-1">
     <w:p>
       <w:pPr>
@@ -5195,8 +5331,76 @@
 </w:endnotes>
 </file>
 
+<file path=word/footer1.xml><?xml version="1.0" encoding="utf-8"?>
+<w:ftr xmlns:wpc="http://schemas.microsoft.com/office/word/2010/wordprocessingCanvas" xmlns:cx="http://schemas.microsoft.com/office/drawing/2014/chartex" xmlns:cx1="http://schemas.microsoft.com/office/drawing/2015/9/8/chartex" xmlns:mc="http://schemas.openxmlformats.org/markup-compatibility/2006" xmlns:o="urn:schemas-microsoft-com:office:office" xmlns:r="http://schemas.openxmlformats.org/officeDocument/2006/relationships" xmlns:m="http://schemas.openxmlformats.org/officeDocument/2006/math" xmlns:v="urn:schemas-microsoft-com:vml" xmlns:wp14="http://schemas.microsoft.com/office/word/2010/wordprocessingDrawing" xmlns:wp="http://schemas.openxmlformats.org/drawingml/2006/wordprocessingDrawing" xmlns:w10="urn:schemas-microsoft-com:office:word" xmlns:w="http://schemas.openxmlformats.org/wordprocessingml/2006/main" xmlns:w14="http://schemas.microsoft.com/office/word/2010/wordml" xmlns:w15="http://schemas.microsoft.com/office/word/2012/wordml" xmlns:w16se="http://schemas.microsoft.com/office/word/2015/wordml/symex" xmlns:wpg="http://schemas.microsoft.com/office/word/2010/wordprocessingGroup" xmlns:wpi="http://schemas.microsoft.com/office/word/2010/wordprocessingInk" xmlns:wne="http://schemas.microsoft.com/office/word/2006/wordml" xmlns:wps="http://schemas.microsoft.com/office/word/2010/wordprocessingShape" mc:Ignorable="w14 w15 w16se wp14">
+  <w:p>
+    <w:pPr>
+      <w:pStyle w:val="Pidipagina"/>
+    </w:pPr>
+  </w:p>
+</w:ftr>
+</file>
+
+<file path=word/footer2.xml><?xml version="1.0" encoding="utf-8"?>
+<w:ftr xmlns:wpc="http://schemas.microsoft.com/office/word/2010/wordprocessingCanvas" xmlns:cx="http://schemas.microsoft.com/office/drawing/2014/chartex" xmlns:cx1="http://schemas.microsoft.com/office/drawing/2015/9/8/chartex" xmlns:mc="http://schemas.openxmlformats.org/markup-compatibility/2006" xmlns:o="urn:schemas-microsoft-com:office:office" xmlns:r="http://schemas.openxmlformats.org/officeDocument/2006/relationships" xmlns:m="http://schemas.openxmlformats.org/officeDocument/2006/math" xmlns:v="urn:schemas-microsoft-com:vml" xmlns:wp14="http://schemas.microsoft.com/office/word/2010/wordprocessingDrawing" xmlns:wp="http://schemas.openxmlformats.org/drawingml/2006/wordprocessingDrawing" xmlns:w10="urn:schemas-microsoft-com:office:word" xmlns:w="http://schemas.openxmlformats.org/wordprocessingml/2006/main" xmlns:w14="http://schemas.microsoft.com/office/word/2010/wordml" xmlns:w15="http://schemas.microsoft.com/office/word/2012/wordml" xmlns:w16se="http://schemas.microsoft.com/office/word/2015/wordml/symex" xmlns:wpg="http://schemas.microsoft.com/office/word/2010/wordprocessingGroup" xmlns:wpi="http://schemas.microsoft.com/office/word/2010/wordprocessingInk" xmlns:wne="http://schemas.microsoft.com/office/word/2006/wordml" xmlns:wps="http://schemas.microsoft.com/office/word/2010/wordprocessingShape" mc:Ignorable="w14 w15 w16se wp14">
+  <w:bookmarkStart w:id="19" w:name="_GoBack" w:displacedByCustomXml="next"/>
+  <w:bookmarkEnd w:id="19" w:displacedByCustomXml="next"/>
+  <w:sdt>
+    <w:sdtPr>
+      <w:id w:val="-1173714780"/>
+      <w:docPartObj>
+        <w:docPartGallery w:val="Page Numbers (Bottom of Page)"/>
+        <w:docPartUnique/>
+      </w:docPartObj>
+    </w:sdtPr>
+    <w:sdtContent>
+      <w:p>
+        <w:pPr>
+          <w:pStyle w:val="Pidipagina"/>
+          <w:jc w:val="center"/>
+        </w:pPr>
+        <w:r>
+          <w:fldChar w:fldCharType="begin"/>
+        </w:r>
+        <w:r>
+          <w:instrText>PAGE   \* MERGEFORMAT</w:instrText>
+        </w:r>
+        <w:r>
+          <w:fldChar w:fldCharType="separate"/>
+        </w:r>
+        <w:r>
+          <w:rPr>
+            <w:noProof/>
+            <w:lang w:val="it-IT"/>
+          </w:rPr>
+          <w:t>6</w:t>
+        </w:r>
+        <w:r>
+          <w:fldChar w:fldCharType="end"/>
+        </w:r>
+      </w:p>
+    </w:sdtContent>
+  </w:sdt>
+  <w:p>
+    <w:pPr>
+      <w:pStyle w:val="Pidipagina"/>
+    </w:pPr>
+  </w:p>
+</w:ftr>
+</file>
+
+<file path=word/footer3.xml><?xml version="1.0" encoding="utf-8"?>
+<w:ftr xmlns:wpc="http://schemas.microsoft.com/office/word/2010/wordprocessingCanvas" xmlns:cx="http://schemas.microsoft.com/office/drawing/2014/chartex" xmlns:cx1="http://schemas.microsoft.com/office/drawing/2015/9/8/chartex" xmlns:mc="http://schemas.openxmlformats.org/markup-compatibility/2006" xmlns:o="urn:schemas-microsoft-com:office:office" xmlns:r="http://schemas.openxmlformats.org/officeDocument/2006/relationships" xmlns:m="http://schemas.openxmlformats.org/officeDocument/2006/math" xmlns:v="urn:schemas-microsoft-com:vml" xmlns:wp14="http://schemas.microsoft.com/office/word/2010/wordprocessingDrawing" xmlns:wp="http://schemas.openxmlformats.org/drawingml/2006/wordprocessingDrawing" xmlns:w10="urn:schemas-microsoft-com:office:word" xmlns:w="http://schemas.openxmlformats.org/wordprocessingml/2006/main" xmlns:w14="http://schemas.microsoft.com/office/word/2010/wordml" xmlns:w15="http://schemas.microsoft.com/office/word/2012/wordml" xmlns:w16se="http://schemas.microsoft.com/office/word/2015/wordml/symex" xmlns:wpg="http://schemas.microsoft.com/office/word/2010/wordprocessingGroup" xmlns:wpi="http://schemas.microsoft.com/office/word/2010/wordprocessingInk" xmlns:wne="http://schemas.microsoft.com/office/word/2006/wordml" xmlns:wps="http://schemas.microsoft.com/office/word/2010/wordprocessingShape" mc:Ignorable="w14 w15 w16se wp14">
+  <w:p>
+    <w:pPr>
+      <w:pStyle w:val="Pidipagina"/>
+    </w:pPr>
+  </w:p>
+</w:ftr>
+</file>
+
 <file path=word/footnotes.xml><?xml version="1.0" encoding="utf-8"?>
-<w:footnotes xmlns:wpc="http://schemas.microsoft.com/office/word/2010/wordprocessingCanvas" xmlns:cx="http://schemas.microsoft.com/office/drawing/2014/chartex" xmlns:cx1="http://schemas.microsoft.com/office/drawing/2015/9/8/chartex" xmlns:cx2="http://schemas.microsoft.com/office/drawing/2015/10/21/chartex" xmlns:cx3="http://schemas.microsoft.com/office/drawing/2016/5/9/chartex" xmlns:cx4="http://schemas.microsoft.com/office/drawing/2016/5/10/chartex" xmlns:cx5="http://schemas.microsoft.com/office/drawing/2016/5/11/chartex" xmlns:cx6="http://schemas.microsoft.com/office/drawing/2016/5/12/chartex" xmlns:cx7="http://schemas.microsoft.com/office/drawing/2016/5/13/chartex" xmlns:cx8="http://schemas.microsoft.com/office/drawing/2016/5/14/chartex" xmlns:mc="http://schemas.openxmlformats.org/markup-compatibility/2006" xmlns:aink="http://schemas.microsoft.com/office/drawing/2016/ink" xmlns:am3d="http://schemas.microsoft.com/office/drawing/2017/model3d" xmlns:o="urn:schemas-microsoft-com:office:office" xmlns:r="http://schemas.openxmlformats.org/officeDocument/2006/relationships" xmlns:m="http://schemas.openxmlformats.org/officeDocument/2006/math" xmlns:v="urn:schemas-microsoft-com:vml" xmlns:wp14="http://schemas.microsoft.com/office/word/2010/wordprocessingDrawing" xmlns:wp="http://schemas.openxmlformats.org/drawingml/2006/wordprocessingDrawing" xmlns:w10="urn:schemas-microsoft-com:office:word" xmlns:w="http://schemas.openxmlformats.org/wordprocessingml/2006/main" xmlns:w14="http://schemas.microsoft.com/office/word/2010/wordml" xmlns:w15="http://schemas.microsoft.com/office/word/2012/wordml" xmlns:w16cid="http://schemas.microsoft.com/office/word/2016/wordml/cid" xmlns:w16se="http://schemas.microsoft.com/office/word/2015/wordml/symex" xmlns:wpg="http://schemas.microsoft.com/office/word/2010/wordprocessingGroup" xmlns:wpi="http://schemas.microsoft.com/office/word/2010/wordprocessingInk" xmlns:wne="http://schemas.microsoft.com/office/word/2006/wordml" xmlns:wps="http://schemas.microsoft.com/office/word/2010/wordprocessingShape" mc:Ignorable="w14 w15 w16se w16cid wp14">
+<w:footnotes xmlns:wpc="http://schemas.microsoft.com/office/word/2010/wordprocessingCanvas" xmlns:cx="http://schemas.microsoft.com/office/drawing/2014/chartex" xmlns:cx1="http://schemas.microsoft.com/office/drawing/2015/9/8/chartex" xmlns:mc="http://schemas.openxmlformats.org/markup-compatibility/2006" xmlns:o="urn:schemas-microsoft-com:office:office" xmlns:r="http://schemas.openxmlformats.org/officeDocument/2006/relationships" xmlns:m="http://schemas.openxmlformats.org/officeDocument/2006/math" xmlns:v="urn:schemas-microsoft-com:vml" xmlns:wp14="http://schemas.microsoft.com/office/word/2010/wordprocessingDrawing" xmlns:wp="http://schemas.openxmlformats.org/drawingml/2006/wordprocessingDrawing" xmlns:w10="urn:schemas-microsoft-com:office:word" xmlns:w="http://schemas.openxmlformats.org/wordprocessingml/2006/main" xmlns:w14="http://schemas.microsoft.com/office/word/2010/wordml" xmlns:w15="http://schemas.microsoft.com/office/word/2012/wordml" xmlns:w16se="http://schemas.microsoft.com/office/word/2015/wordml/symex" xmlns:wpg="http://schemas.microsoft.com/office/word/2010/wordprocessingGroup" xmlns:wpi="http://schemas.microsoft.com/office/word/2010/wordprocessingInk" xmlns:wne="http://schemas.microsoft.com/office/word/2006/wordml" xmlns:wps="http://schemas.microsoft.com/office/word/2010/wordprocessingShape" mc:Ignorable="w14 w15 w16se wp14">
   <w:footnote w:type="separator" w:id="-1">
     <w:p>
       <w:pPr>
@@ -5221,7 +5425,17 @@
 </file>
 
 <file path=word/header1.xml><?xml version="1.0" encoding="utf-8"?>
-<w:hdr xmlns:wpc="http://schemas.microsoft.com/office/word/2010/wordprocessingCanvas" xmlns:cx="http://schemas.microsoft.com/office/drawing/2014/chartex" xmlns:cx1="http://schemas.microsoft.com/office/drawing/2015/9/8/chartex" xmlns:cx2="http://schemas.microsoft.com/office/drawing/2015/10/21/chartex" xmlns:cx3="http://schemas.microsoft.com/office/drawing/2016/5/9/chartex" xmlns:cx4="http://schemas.microsoft.com/office/drawing/2016/5/10/chartex" xmlns:cx5="http://schemas.microsoft.com/office/drawing/2016/5/11/chartex" xmlns:cx6="http://schemas.microsoft.com/office/drawing/2016/5/12/chartex" xmlns:cx7="http://schemas.microsoft.com/office/drawing/2016/5/13/chartex" xmlns:cx8="http://schemas.microsoft.com/office/drawing/2016/5/14/chartex" xmlns:mc="http://schemas.openxmlformats.org/markup-compatibility/2006" xmlns:aink="http://schemas.microsoft.com/office/drawing/2016/ink" xmlns:am3d="http://schemas.microsoft.com/office/drawing/2017/model3d" xmlns:o="urn:schemas-microsoft-com:office:office" xmlns:r="http://schemas.openxmlformats.org/officeDocument/2006/relationships" xmlns:m="http://schemas.openxmlformats.org/officeDocument/2006/math" xmlns:v="urn:schemas-microsoft-com:vml" xmlns:wp14="http://schemas.microsoft.com/office/word/2010/wordprocessingDrawing" xmlns:wp="http://schemas.openxmlformats.org/drawingml/2006/wordprocessingDrawing" xmlns:w10="urn:schemas-microsoft-com:office:word" xmlns:w="http://schemas.openxmlformats.org/wordprocessingml/2006/main" xmlns:w14="http://schemas.microsoft.com/office/word/2010/wordml" xmlns:w15="http://schemas.microsoft.com/office/word/2012/wordml" xmlns:w16cid="http://schemas.microsoft.com/office/word/2016/wordml/cid" xmlns:w16se="http://schemas.microsoft.com/office/word/2015/wordml/symex" xmlns:wpg="http://schemas.microsoft.com/office/word/2010/wordprocessingGroup" xmlns:wpi="http://schemas.microsoft.com/office/word/2010/wordprocessingInk" xmlns:wne="http://schemas.microsoft.com/office/word/2006/wordml" xmlns:wps="http://schemas.microsoft.com/office/word/2010/wordprocessingShape" mc:Ignorable="w14 w15 w16se w16cid wp14">
+<w:hdr xmlns:wpc="http://schemas.microsoft.com/office/word/2010/wordprocessingCanvas" xmlns:cx="http://schemas.microsoft.com/office/drawing/2014/chartex" xmlns:cx1="http://schemas.microsoft.com/office/drawing/2015/9/8/chartex" xmlns:mc="http://schemas.openxmlformats.org/markup-compatibility/2006" xmlns:o="urn:schemas-microsoft-com:office:office" xmlns:r="http://schemas.openxmlformats.org/officeDocument/2006/relationships" xmlns:m="http://schemas.openxmlformats.org/officeDocument/2006/math" xmlns:v="urn:schemas-microsoft-com:vml" xmlns:wp14="http://schemas.microsoft.com/office/word/2010/wordprocessingDrawing" xmlns:wp="http://schemas.openxmlformats.org/drawingml/2006/wordprocessingDrawing" xmlns:w10="urn:schemas-microsoft-com:office:word" xmlns:w="http://schemas.openxmlformats.org/wordprocessingml/2006/main" xmlns:w14="http://schemas.microsoft.com/office/word/2010/wordml" xmlns:w15="http://schemas.microsoft.com/office/word/2012/wordml" xmlns:w16se="http://schemas.microsoft.com/office/word/2015/wordml/symex" xmlns:wpg="http://schemas.microsoft.com/office/word/2010/wordprocessingGroup" xmlns:wpi="http://schemas.microsoft.com/office/word/2010/wordprocessingInk" xmlns:wne="http://schemas.microsoft.com/office/word/2006/wordml" xmlns:wps="http://schemas.microsoft.com/office/word/2010/wordprocessingShape" mc:Ignorable="w14 w15 w16se wp14">
+  <w:p>
+    <w:pPr>
+      <w:pStyle w:val="Intestazione"/>
+    </w:pPr>
+  </w:p>
+</w:hdr>
+</file>
+
+<file path=word/header2.xml><?xml version="1.0" encoding="utf-8"?>
+<w:hdr xmlns:wpc="http://schemas.microsoft.com/office/word/2010/wordprocessingCanvas" xmlns:cx="http://schemas.microsoft.com/office/drawing/2014/chartex" xmlns:cx1="http://schemas.microsoft.com/office/drawing/2015/9/8/chartex" xmlns:mc="http://schemas.openxmlformats.org/markup-compatibility/2006" xmlns:o="urn:schemas-microsoft-com:office:office" xmlns:r="http://schemas.openxmlformats.org/officeDocument/2006/relationships" xmlns:m="http://schemas.openxmlformats.org/officeDocument/2006/math" xmlns:v="urn:schemas-microsoft-com:vml" xmlns:wp14="http://schemas.microsoft.com/office/word/2010/wordprocessingDrawing" xmlns:wp="http://schemas.openxmlformats.org/drawingml/2006/wordprocessingDrawing" xmlns:w10="urn:schemas-microsoft-com:office:word" xmlns:w="http://schemas.openxmlformats.org/wordprocessingml/2006/main" xmlns:w14="http://schemas.microsoft.com/office/word/2010/wordml" xmlns:w15="http://schemas.microsoft.com/office/word/2012/wordml" xmlns:w16se="http://schemas.microsoft.com/office/word/2015/wordml/symex" xmlns:wpg="http://schemas.microsoft.com/office/word/2010/wordprocessingGroup" xmlns:wpi="http://schemas.microsoft.com/office/word/2010/wordprocessingInk" xmlns:wne="http://schemas.microsoft.com/office/word/2006/wordml" xmlns:wps="http://schemas.microsoft.com/office/word/2010/wordprocessingShape" mc:Ignorable="w14 w15 w16se wp14">
   <w:p>
     <w:pPr>
       <w:pStyle w:val="Intestazione"/>
@@ -5254,8 +5468,18 @@
 </w:hdr>
 </file>
 
+<file path=word/header3.xml><?xml version="1.0" encoding="utf-8"?>
+<w:hdr xmlns:wpc="http://schemas.microsoft.com/office/word/2010/wordprocessingCanvas" xmlns:cx="http://schemas.microsoft.com/office/drawing/2014/chartex" xmlns:cx1="http://schemas.microsoft.com/office/drawing/2015/9/8/chartex" xmlns:mc="http://schemas.openxmlformats.org/markup-compatibility/2006" xmlns:o="urn:schemas-microsoft-com:office:office" xmlns:r="http://schemas.openxmlformats.org/officeDocument/2006/relationships" xmlns:m="http://schemas.openxmlformats.org/officeDocument/2006/math" xmlns:v="urn:schemas-microsoft-com:vml" xmlns:wp14="http://schemas.microsoft.com/office/word/2010/wordprocessingDrawing" xmlns:wp="http://schemas.openxmlformats.org/drawingml/2006/wordprocessingDrawing" xmlns:w10="urn:schemas-microsoft-com:office:word" xmlns:w="http://schemas.openxmlformats.org/wordprocessingml/2006/main" xmlns:w14="http://schemas.microsoft.com/office/word/2010/wordml" xmlns:w15="http://schemas.microsoft.com/office/word/2012/wordml" xmlns:w16se="http://schemas.microsoft.com/office/word/2015/wordml/symex" xmlns:wpg="http://schemas.microsoft.com/office/word/2010/wordprocessingGroup" xmlns:wpi="http://schemas.microsoft.com/office/word/2010/wordprocessingInk" xmlns:wne="http://schemas.microsoft.com/office/word/2006/wordml" xmlns:wps="http://schemas.microsoft.com/office/word/2010/wordprocessingShape" mc:Ignorable="w14 w15 w16se wp14">
+  <w:p>
+    <w:pPr>
+      <w:pStyle w:val="Intestazione"/>
+    </w:pPr>
+  </w:p>
+</w:hdr>
+</file>
+
 <file path=word/styles.xml><?xml version="1.0" encoding="utf-8"?>
-<w:styles xmlns:mc="http://schemas.openxmlformats.org/markup-compatibility/2006" xmlns:r="http://schemas.openxmlformats.org/officeDocument/2006/relationships" xmlns:w="http://schemas.openxmlformats.org/wordprocessingml/2006/main" xmlns:w14="http://schemas.microsoft.com/office/word/2010/wordml" xmlns:w15="http://schemas.microsoft.com/office/word/2012/wordml" xmlns:w16cid="http://schemas.microsoft.com/office/word/2016/wordml/cid" xmlns:w16se="http://schemas.microsoft.com/office/word/2015/wordml/symex" mc:Ignorable="w14 w15 w16se w16cid">
+<w:styles xmlns:mc="http://schemas.openxmlformats.org/markup-compatibility/2006" xmlns:r="http://schemas.openxmlformats.org/officeDocument/2006/relationships" xmlns:w="http://schemas.openxmlformats.org/wordprocessingml/2006/main" xmlns:w14="http://schemas.microsoft.com/office/word/2010/wordml" xmlns:w15="http://schemas.microsoft.com/office/word/2012/wordml" xmlns:w16se="http://schemas.microsoft.com/office/word/2015/wordml/symex" mc:Ignorable="w14 w15 w16se">
   <w:docDefaults>
     <w:rPrDefault>
       <w:rPr>
@@ -5271,7 +5495,7 @@
       </w:pPr>
     </w:pPrDefault>
   </w:docDefaults>
-  <w:latentStyles w:defLockedState="0" w:defUIPriority="99" w:defSemiHidden="0" w:defUnhideWhenUsed="0" w:defQFormat="0" w:count="375">
+  <w:latentStyles w:defLockedState="0" w:defUIPriority="99" w:defSemiHidden="0" w:defUnhideWhenUsed="0" w:defQFormat="0" w:count="371">
     <w:lsdException w:name="Normal" w:uiPriority="0" w:qFormat="1"/>
     <w:lsdException w:name="heading 1" w:uiPriority="9" w:qFormat="1"/>
     <w:lsdException w:name="heading 2" w:semiHidden="1" w:uiPriority="0" w:unhideWhenUsed="1" w:qFormat="1"/>
@@ -5643,14 +5867,18 @@
     <w:lsdException w:name="List Table 5 Dark Accent 6" w:uiPriority="50"/>
     <w:lsdException w:name="List Table 6 Colorful Accent 6" w:uiPriority="51"/>
     <w:lsdException w:name="List Table 7 Colorful Accent 6" w:uiPriority="52"/>
-    <w:lsdException w:name="Mention" w:semiHidden="1" w:unhideWhenUsed="1"/>
-    <w:lsdException w:name="Smart Hyperlink" w:semiHidden="1" w:unhideWhenUsed="1"/>
-    <w:lsdException w:name="Hashtag" w:semiHidden="1" w:unhideWhenUsed="1"/>
-    <w:lsdException w:name="Unresolved Mention" w:semiHidden="1" w:unhideWhenUsed="1"/>
   </w:latentStyles>
   <w:style w:type="paragraph" w:default="1" w:styleId="Normale">
     <w:name w:val="Normal"/>
     <w:qFormat/>
+    <w:rsid w:val="00A53BF9"/>
+    <w:pPr>
+      <w:jc w:val="both"/>
+    </w:pPr>
+    <w:rPr>
+      <w:rFonts w:ascii="Arial" w:hAnsi="Arial"/>
+      <w:sz w:val="20"/>
+    </w:rPr>
   </w:style>
   <w:style w:type="paragraph" w:styleId="Titolo1">
     <w:name w:val="heading 1"/>
@@ -5690,7 +5918,7 @@
       <w:outlineLvl w:val="1"/>
     </w:pPr>
     <w:rPr>
-      <w:rFonts w:ascii="Arial" w:eastAsia="Times New Roman" w:hAnsi="Arial" w:cs="Times New Roman"/>
+      <w:rFonts w:eastAsia="Times New Roman" w:cs="Times New Roman"/>
       <w:b/>
       <w:sz w:val="24"/>
       <w:szCs w:val="20"/>
@@ -5713,16 +5941,16 @@
       <w:outlineLvl w:val="2"/>
     </w:pPr>
     <w:rPr>
-      <w:rFonts w:ascii="Arial" w:eastAsiaTheme="majorEastAsia" w:hAnsi="Arial" w:cstheme="majorBidi"/>
+      <w:rFonts w:eastAsiaTheme="majorEastAsia" w:cstheme="majorBidi"/>
       <w:b/>
       <w:color w:val="000000" w:themeColor="text1"/>
-      <w:sz w:val="20"/>
       <w:szCs w:val="24"/>
     </w:rPr>
   </w:style>
   <w:style w:type="character" w:default="1" w:styleId="Carpredefinitoparagrafo">
     <w:name w:val="Default Paragraph Font"/>
     <w:uiPriority w:val="1"/>
+    <w:semiHidden/>
     <w:unhideWhenUsed/>
   </w:style>
   <w:style w:type="table" w:default="1" w:styleId="Tabellanormale">
@@ -5886,7 +6114,6 @@
     </w:pPr>
     <w:rPr>
       <w:rFonts w:ascii="Courier New" w:eastAsia="Times New Roman" w:hAnsi="Courier New" w:cs="Courier New"/>
-      <w:sz w:val="20"/>
       <w:szCs w:val="20"/>
       <w:lang w:eastAsia="it-CH"/>
     </w:rPr>
@@ -6278,7 +6505,7 @@
 </file>
 
 <file path=customXml/itemProps1.xml><?xml version="1.0" encoding="utf-8"?>
-<ds:datastoreItem xmlns:ds="http://schemas.openxmlformats.org/officeDocument/2006/customXml" ds:itemID="{494FFE97-07EE-4B6B-91FF-20741B100AA3}">
+<ds:datastoreItem xmlns:ds="http://schemas.openxmlformats.org/officeDocument/2006/customXml" ds:itemID="{9C883B4D-0C98-49C3-B000-9F68627C3E8C}">
   <ds:schemaRefs>
     <ds:schemaRef ds:uri="http://schemas.openxmlformats.org/officeDocument/2006/bibliography"/>
   </ds:schemaRefs>

</xml_diff>